<commit_message>
all delete operations ar modified
</commit_message>
<xml_diff>
--- a/ca2/os/pca1/temp1.docx
+++ b/ca2/os/pca1/temp1.docx
@@ -54,13 +54,25 @@
               <w:rPr>
                 <w:sz w:val="52"/>
               </w:rPr>
-              <w:t xml:space="preserve">OS - </w:t>
+              <w:t xml:space="preserve">OS </w:t>
             </w:r>
             <w:r>
               <w:rPr>
                 <w:sz w:val="52"/>
               </w:rPr>
-              <w:t>Shell Script</w:t>
+              <w:t>–</w:t>
+            </w:r>
+            <w:r>
+              <w:rPr>
+                <w:sz w:val="52"/>
+              </w:rPr>
+              <w:t xml:space="preserve"> </w:t>
+            </w:r>
+            <w:r>
+              <w:rPr>
+                <w:sz w:val="52"/>
+              </w:rPr>
+              <w:t xml:space="preserve">CPU Scheduling </w:t>
             </w:r>
           </w:p>
           <w:p>
@@ -220,7 +232,21 @@
                 <w:rStyle w:val="SubtitleChar"/>
                 <w:b w:val="0"/>
               </w:rPr>
-              <w:t>[29.08.2022]</w:t>
+              <w:t>[2</w:t>
+            </w:r>
+            <w:r>
+              <w:rPr>
+                <w:rStyle w:val="SubtitleChar"/>
+                <w:b w:val="0"/>
+              </w:rPr>
+              <w:t>5</w:t>
+            </w:r>
+            <w:r>
+              <w:rPr>
+                <w:rStyle w:val="SubtitleChar"/>
+                <w:b w:val="0"/>
+              </w:rPr>
+              <w:t>.08.2022]</w:t>
             </w:r>
           </w:p>
           <w:p>
@@ -398,6 +424,14 @@
             <w:r>
               <w:t xml:space="preserve">Subject: </w:t>
             </w:r>
+            <w:r>
+              <w:rPr>
+                <w:rFonts w:ascii="Times New Roman" w:hAnsi="Times New Roman" w:cs="Times New Roman"/>
+                <w:b w:val="0"/>
+                <w:bCs/>
+              </w:rPr>
+              <w:t>Operating System [BCAC302]</w:t>
+            </w:r>
           </w:p>
           <w:p/>
           <w:p>
@@ -425,16 +459,24 @@
           <w:p>
             <w:pPr>
               <w:jc w:val="right"/>
+              <w:rPr>
+                <w:noProof/>
+              </w:rPr>
+            </w:pPr>
+          </w:p>
+          <w:p>
+            <w:pPr>
+              <w:jc w:val="right"/>
             </w:pPr>
             <w:r>
               <w:rPr>
                 <w:noProof/>
               </w:rPr>
               <w:drawing>
-                <wp:inline distT="0" distB="0" distL="0" distR="0" wp14:anchorId="29084E64" wp14:editId="3EB4123E">
-                  <wp:extent cx="1483995" cy="643890"/>
-                  <wp:effectExtent l="0" t="0" r="1905" b="3810"/>
-                  <wp:docPr id="12" name="Graphic 201" descr="logo-placeholder">
+                <wp:inline distT="0" distB="0" distL="0" distR="0" wp14:anchorId="29084E64" wp14:editId="7A3B8A73">
+                  <wp:extent cx="1775017" cy="1796248"/>
+                  <wp:effectExtent l="0" t="0" r="0" b="0"/>
+                  <wp:docPr id="12" name="Graphic 201">
                     <a:extLst xmlns:a="http://schemas.openxmlformats.org/drawingml/2006/main">
                       <a:ext uri="{FF2B5EF4-FFF2-40B4-BE49-F238E27FC236}">
                         <a16:creationId xmlns:a16="http://schemas.microsoft.com/office/drawing/2014/main" id="{F3D65186-AB5A-4584-87C3-0FAA2992263B}"/>
@@ -446,7 +488,7 @@
                     <a:graphicData uri="http://schemas.openxmlformats.org/drawingml/2006/picture">
                       <pic:pic xmlns:pic="http://schemas.openxmlformats.org/drawingml/2006/picture">
                         <pic:nvPicPr>
-                          <pic:cNvPr id="12" name="Graphic 201" descr="logo-placeholder">
+                          <pic:cNvPr id="12" name="Graphic 201">
                             <a:extLst>
                               <a:ext uri="{FF2B5EF4-FFF2-40B4-BE49-F238E27FC236}">
                                 <a16:creationId xmlns:a16="http://schemas.microsoft.com/office/drawing/2014/main" id="{F3D65186-AB5A-4584-87C3-0FAA2992263B}"/>
@@ -455,29 +497,33 @@
                           </pic:cNvPr>
                           <pic:cNvPicPr/>
                         </pic:nvPicPr>
-                        <pic:blipFill>
-                          <a:blip r:embed="rId5">
+                        <pic:blipFill rotWithShape="1">
+                          <a:blip r:embed="rId8">
                             <a:extLst>
                               <a:ext uri="{28A0092B-C50C-407E-A947-70E740481C1C}">
                                 <a14:useLocalDpi xmlns:a14="http://schemas.microsoft.com/office/drawing/2010/main" val="0"/>
                               </a:ext>
-                              <a:ext uri="{96DAC541-7B7A-43D3-8B79-37D633B846F1}">
-                                <asvg:svgBlip xmlns:asvg="http://schemas.microsoft.com/office/drawing/2016/SVG/main" r:embed="rId6"/>
-                              </a:ext>
                             </a:extLst>
                           </a:blip>
-                          <a:stretch>
-                            <a:fillRect/>
-                          </a:stretch>
+                          <a:srcRect l="12740" t="12071" r="13568" b="10358"/>
+                          <a:stretch/>
                         </pic:blipFill>
-                        <pic:spPr>
+                        <pic:spPr bwMode="auto">
                           <a:xfrm>
                             <a:off x="0" y="0"/>
-                            <a:ext cx="1483995" cy="643890"/>
+                            <a:ext cx="1815803" cy="1837522"/>
                           </a:xfrm>
                           <a:prstGeom prst="rect">
                             <a:avLst/>
                           </a:prstGeom>
+                          <a:ln>
+                            <a:noFill/>
+                          </a:ln>
+                          <a:extLst>
+                            <a:ext uri="{53640926-AAD7-44D8-BBD7-CCE9431645EC}">
+                              <a14:shadowObscured xmlns:a14="http://schemas.microsoft.com/office/drawing/2010/main"/>
+                            </a:ext>
+                          </a:extLst>
                         </pic:spPr>
                       </pic:pic>
                     </a:graphicData>
@@ -494,12 +540,2866 @@
         <w:spacing w:after="200"/>
       </w:pPr>
     </w:p>
-    <w:p/>
+    <w:p>
+      <w:pPr>
+        <w:pStyle w:val="Title"/>
+      </w:pPr>
+      <w:r>
+        <w:lastRenderedPageBreak/>
+        <w:t>Introduction:</w:t>
+      </w:r>
+    </w:p>
+    <w:p>
+      <w:pPr>
+        <w:pStyle w:val="Content"/>
+      </w:pPr>
+      <w:r>
+        <w:t>CPU scheduling is the task performed by the CPU that decides the way and order in which processes should be executed. There are two types of CPU scheduling - Preemptive, and non-preemptive. The criteria the CPU takes into consideration while "scheduling" these processes are - CPU utilization, throughput, turnaround time, waiting time, and response time.</w:t>
+      </w:r>
+    </w:p>
+    <w:p>
+      <w:pPr>
+        <w:pStyle w:val="Title"/>
+      </w:pPr>
+      <w:r>
+        <w:t>Background:</w:t>
+      </w:r>
+    </w:p>
+    <w:p>
+      <w:pPr>
+        <w:pStyle w:val="Heading1"/>
+      </w:pPr>
+      <w:r>
+        <w:t>What is CPU Scheduling?</w:t>
+      </w:r>
+    </w:p>
+    <w:p>
+      <w:pPr>
+        <w:pStyle w:val="Content"/>
+      </w:pPr>
+      <w:r>
+        <w:t>Before we get to CPU scheduling, let's define a process. A process is essentially just a set of instructions or a program in execution.</w:t>
+      </w:r>
+    </w:p>
+    <w:p>
+      <w:pPr>
+        <w:pStyle w:val="Content"/>
+      </w:pPr>
+      <w:r>
+        <w:rPr>
+          <w:noProof/>
+        </w:rPr>
+        <mc:AlternateContent>
+          <mc:Choice Requires="wps">
+            <w:drawing>
+              <wp:anchor distT="0" distB="0" distL="114300" distR="114300" simplePos="0" relativeHeight="251686912" behindDoc="0" locked="0" layoutInCell="1" allowOverlap="1" wp14:anchorId="43080488" wp14:editId="310F0637">
+                <wp:simplePos x="0" y="0"/>
+                <wp:positionH relativeFrom="column">
+                  <wp:posOffset>3346951</wp:posOffset>
+                </wp:positionH>
+                <wp:positionV relativeFrom="paragraph">
+                  <wp:posOffset>2010838</wp:posOffset>
+                </wp:positionV>
+                <wp:extent cx="546587" cy="0"/>
+                <wp:effectExtent l="38100" t="76200" r="0" b="95250"/>
+                <wp:wrapNone/>
+                <wp:docPr id="27" name="Straight Arrow Connector 27"/>
+                <wp:cNvGraphicFramePr/>
+                <a:graphic xmlns:a="http://schemas.openxmlformats.org/drawingml/2006/main">
+                  <a:graphicData uri="http://schemas.microsoft.com/office/word/2010/wordprocessingShape">
+                    <wps:wsp>
+                      <wps:cNvCnPr/>
+                      <wps:spPr>
+                        <a:xfrm flipH="1">
+                          <a:off x="0" y="0"/>
+                          <a:ext cx="546587" cy="0"/>
+                        </a:xfrm>
+                        <a:prstGeom prst="straightConnector1">
+                          <a:avLst/>
+                        </a:prstGeom>
+                        <a:ln>
+                          <a:tailEnd type="triangle"/>
+                        </a:ln>
+                      </wps:spPr>
+                      <wps:style>
+                        <a:lnRef idx="1">
+                          <a:schemeClr val="accent2"/>
+                        </a:lnRef>
+                        <a:fillRef idx="0">
+                          <a:schemeClr val="accent2"/>
+                        </a:fillRef>
+                        <a:effectRef idx="0">
+                          <a:schemeClr val="accent2"/>
+                        </a:effectRef>
+                        <a:fontRef idx="minor">
+                          <a:schemeClr val="tx1"/>
+                        </a:fontRef>
+                      </wps:style>
+                      <wps:bodyPr/>
+                    </wps:wsp>
+                  </a:graphicData>
+                </a:graphic>
+                <wp14:sizeRelH relativeFrom="margin">
+                  <wp14:pctWidth>0</wp14:pctWidth>
+                </wp14:sizeRelH>
+                <wp14:sizeRelV relativeFrom="margin">
+                  <wp14:pctHeight>0</wp14:pctHeight>
+                </wp14:sizeRelV>
+              </wp:anchor>
+            </w:drawing>
+          </mc:Choice>
+          <mc:Fallback>
+            <w:pict>
+              <v:shapetype w14:anchorId="3922A794" id="_x0000_t32" coordsize="21600,21600" o:spt="32" o:oned="t" path="m,l21600,21600e" filled="f">
+                <v:path arrowok="t" fillok="f" o:connecttype="none"/>
+                <o:lock v:ext="edit" shapetype="t"/>
+              </v:shapetype>
+              <v:shape id="Straight Arrow Connector 27" o:spid="_x0000_s1026" type="#_x0000_t32" style="position:absolute;margin-left:263.55pt;margin-top:158.35pt;width:43.05pt;height:0;flip:x;z-index:251686912;visibility:visible;mso-wrap-style:square;mso-width-percent:0;mso-height-percent:0;mso-wrap-distance-left:9pt;mso-wrap-distance-top:0;mso-wrap-distance-right:9pt;mso-wrap-distance-bottom:0;mso-position-horizontal:absolute;mso-position-horizontal-relative:text;mso-position-vertical:absolute;mso-position-vertical-relative:text;mso-width-percent:0;mso-height-percent:0;mso-width-relative:margin;mso-height-relative:margin" o:gfxdata="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" strokecolor="#ed7d31 [3205]" strokeweight=".5pt">
+                <v:stroke endarrow="block" joinstyle="miter"/>
+              </v:shape>
+            </w:pict>
+          </mc:Fallback>
+        </mc:AlternateContent>
+      </w:r>
+      <w:r>
+        <w:rPr>
+          <w:noProof/>
+        </w:rPr>
+        <mc:AlternateContent>
+          <mc:Choice Requires="wps">
+            <w:drawing>
+              <wp:anchor distT="0" distB="0" distL="114300" distR="114300" simplePos="0" relativeHeight="251684864" behindDoc="0" locked="0" layoutInCell="1" allowOverlap="1" wp14:anchorId="34378D99" wp14:editId="790B13C8">
+                <wp:simplePos x="0" y="0"/>
+                <wp:positionH relativeFrom="column">
+                  <wp:posOffset>3276349</wp:posOffset>
+                </wp:positionH>
+                <wp:positionV relativeFrom="paragraph">
+                  <wp:posOffset>1096438</wp:posOffset>
+                </wp:positionV>
+                <wp:extent cx="616851" cy="1772"/>
+                <wp:effectExtent l="0" t="76200" r="31115" b="93980"/>
+                <wp:wrapNone/>
+                <wp:docPr id="26" name="Straight Arrow Connector 26"/>
+                <wp:cNvGraphicFramePr/>
+                <a:graphic xmlns:a="http://schemas.openxmlformats.org/drawingml/2006/main">
+                  <a:graphicData uri="http://schemas.microsoft.com/office/word/2010/wordprocessingShape">
+                    <wps:wsp>
+                      <wps:cNvCnPr/>
+                      <wps:spPr>
+                        <a:xfrm>
+                          <a:off x="0" y="0"/>
+                          <a:ext cx="616851" cy="1772"/>
+                        </a:xfrm>
+                        <a:prstGeom prst="straightConnector1">
+                          <a:avLst/>
+                        </a:prstGeom>
+                        <a:ln>
+                          <a:tailEnd type="triangle"/>
+                        </a:ln>
+                      </wps:spPr>
+                      <wps:style>
+                        <a:lnRef idx="1">
+                          <a:schemeClr val="accent2"/>
+                        </a:lnRef>
+                        <a:fillRef idx="0">
+                          <a:schemeClr val="accent2"/>
+                        </a:fillRef>
+                        <a:effectRef idx="0">
+                          <a:schemeClr val="accent2"/>
+                        </a:effectRef>
+                        <a:fontRef idx="minor">
+                          <a:schemeClr val="tx1"/>
+                        </a:fontRef>
+                      </wps:style>
+                      <wps:bodyPr/>
+                    </wps:wsp>
+                  </a:graphicData>
+                </a:graphic>
+                <wp14:sizeRelH relativeFrom="margin">
+                  <wp14:pctWidth>0</wp14:pctWidth>
+                </wp14:sizeRelH>
+              </wp:anchor>
+            </w:drawing>
+          </mc:Choice>
+          <mc:Fallback>
+            <w:pict>
+              <v:shape w14:anchorId="12313BBE" id="Straight Arrow Connector 26" o:spid="_x0000_s1026" type="#_x0000_t32" style="position:absolute;margin-left:258pt;margin-top:86.35pt;width:48.55pt;height:.15pt;z-index:251684864;visibility:visible;mso-wrap-style:square;mso-width-percent:0;mso-wrap-distance-left:9pt;mso-wrap-distance-top:0;mso-wrap-distance-right:9pt;mso-wrap-distance-bottom:0;mso-position-horizontal:absolute;mso-position-horizontal-relative:text;mso-position-vertical:absolute;mso-position-vertical-relative:text;mso-width-percent:0;mso-width-relative:margin" o:gfxdata="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" strokecolor="#ed7d31 [3205]" strokeweight=".5pt">
+                <v:stroke endarrow="block" joinstyle="miter"/>
+              </v:shape>
+            </w:pict>
+          </mc:Fallback>
+        </mc:AlternateContent>
+      </w:r>
+      <w:r>
+        <w:rPr>
+          <w:noProof/>
+        </w:rPr>
+        <mc:AlternateContent>
+          <mc:Choice Requires="wps">
+            <w:drawing>
+              <wp:anchor distT="0" distB="0" distL="114300" distR="114300" simplePos="0" relativeHeight="251682816" behindDoc="0" locked="0" layoutInCell="1" allowOverlap="1" wp14:anchorId="78AEB228" wp14:editId="3F918129">
+                <wp:simplePos x="0" y="0"/>
+                <wp:positionH relativeFrom="column">
+                  <wp:posOffset>1724601</wp:posOffset>
+                </wp:positionH>
+                <wp:positionV relativeFrom="paragraph">
+                  <wp:posOffset>1275420</wp:posOffset>
+                </wp:positionV>
+                <wp:extent cx="552686" cy="1772"/>
+                <wp:effectExtent l="0" t="76200" r="19050" b="93980"/>
+                <wp:wrapNone/>
+                <wp:docPr id="25" name="Straight Arrow Connector 25"/>
+                <wp:cNvGraphicFramePr/>
+                <a:graphic xmlns:a="http://schemas.openxmlformats.org/drawingml/2006/main">
+                  <a:graphicData uri="http://schemas.microsoft.com/office/word/2010/wordprocessingShape">
+                    <wps:wsp>
+                      <wps:cNvCnPr/>
+                      <wps:spPr>
+                        <a:xfrm>
+                          <a:off x="0" y="0"/>
+                          <a:ext cx="552686" cy="1772"/>
+                        </a:xfrm>
+                        <a:prstGeom prst="straightConnector1">
+                          <a:avLst/>
+                        </a:prstGeom>
+                        <a:ln>
+                          <a:tailEnd type="triangle"/>
+                        </a:ln>
+                      </wps:spPr>
+                      <wps:style>
+                        <a:lnRef idx="1">
+                          <a:schemeClr val="accent2"/>
+                        </a:lnRef>
+                        <a:fillRef idx="0">
+                          <a:schemeClr val="accent2"/>
+                        </a:fillRef>
+                        <a:effectRef idx="0">
+                          <a:schemeClr val="accent2"/>
+                        </a:effectRef>
+                        <a:fontRef idx="minor">
+                          <a:schemeClr val="tx1"/>
+                        </a:fontRef>
+                      </wps:style>
+                      <wps:bodyPr/>
+                    </wps:wsp>
+                  </a:graphicData>
+                </a:graphic>
+                <wp14:sizeRelH relativeFrom="margin">
+                  <wp14:pctWidth>0</wp14:pctWidth>
+                </wp14:sizeRelH>
+              </wp:anchor>
+            </w:drawing>
+          </mc:Choice>
+          <mc:Fallback>
+            <w:pict>
+              <v:shape w14:anchorId="4E2C0478" id="Straight Arrow Connector 25" o:spid="_x0000_s1026" type="#_x0000_t32" style="position:absolute;margin-left:135.8pt;margin-top:100.45pt;width:43.5pt;height:.15pt;z-index:251682816;visibility:visible;mso-wrap-style:square;mso-width-percent:0;mso-wrap-distance-left:9pt;mso-wrap-distance-top:0;mso-wrap-distance-right:9pt;mso-wrap-distance-bottom:0;mso-position-horizontal:absolute;mso-position-horizontal-relative:text;mso-position-vertical:absolute;mso-position-vertical-relative:text;mso-width-percent:0;mso-width-relative:margin" o:gfxdata="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" strokecolor="#ed7d31 [3205]" strokeweight=".5pt">
+                <v:stroke endarrow="block" joinstyle="miter"/>
+              </v:shape>
+            </w:pict>
+          </mc:Fallback>
+        </mc:AlternateContent>
+      </w:r>
+      <w:r>
+        <w:rPr>
+          <w:noProof/>
+        </w:rPr>
+        <mc:AlternateContent>
+          <mc:Choice Requires="wps">
+            <w:drawing>
+              <wp:anchor distT="0" distB="0" distL="114300" distR="114300" simplePos="0" relativeHeight="251679744" behindDoc="0" locked="0" layoutInCell="1" allowOverlap="1" wp14:anchorId="0F98A57B" wp14:editId="3F35E287">
+                <wp:simplePos x="0" y="0"/>
+                <wp:positionH relativeFrom="column">
+                  <wp:posOffset>5137150</wp:posOffset>
+                </wp:positionH>
+                <wp:positionV relativeFrom="paragraph">
+                  <wp:posOffset>1102448</wp:posOffset>
+                </wp:positionV>
+                <wp:extent cx="584791" cy="283431"/>
+                <wp:effectExtent l="0" t="0" r="0" b="2540"/>
+                <wp:wrapNone/>
+                <wp:docPr id="23" name="Text Box 23"/>
+                <wp:cNvGraphicFramePr/>
+                <a:graphic xmlns:a="http://schemas.openxmlformats.org/drawingml/2006/main">
+                  <a:graphicData uri="http://schemas.microsoft.com/office/word/2010/wordprocessingShape">
+                    <wps:wsp>
+                      <wps:cNvSpPr txBox="1"/>
+                      <wps:spPr>
+                        <a:xfrm>
+                          <a:off x="0" y="0"/>
+                          <a:ext cx="584791" cy="283431"/>
+                        </a:xfrm>
+                        <a:prstGeom prst="rect">
+                          <a:avLst/>
+                        </a:prstGeom>
+                        <a:noFill/>
+                        <a:ln>
+                          <a:noFill/>
+                        </a:ln>
+                      </wps:spPr>
+                      <wps:style>
+                        <a:lnRef idx="0">
+                          <a:scrgbClr r="0" g="0" b="0"/>
+                        </a:lnRef>
+                        <a:fillRef idx="0">
+                          <a:scrgbClr r="0" g="0" b="0"/>
+                        </a:fillRef>
+                        <a:effectRef idx="0">
+                          <a:scrgbClr r="0" g="0" b="0"/>
+                        </a:effectRef>
+                        <a:fontRef idx="minor">
+                          <a:schemeClr val="dk1"/>
+                        </a:fontRef>
+                      </wps:style>
+                      <wps:txbx>
+                        <w:txbxContent>
+                          <w:p>
+                            <w:r>
+                              <w:t>End</w:t>
+                            </w:r>
+                          </w:p>
+                        </w:txbxContent>
+                      </wps:txbx>
+                      <wps:bodyPr rot="0" spcFirstLastPara="0" vertOverflow="overflow" horzOverflow="overflow" vert="horz" wrap="square" lIns="91440" tIns="45720" rIns="91440" bIns="45720" numCol="1" spcCol="0" rtlCol="0" fromWordArt="0" anchor="t" anchorCtr="0" forceAA="0" compatLnSpc="1">
+                        <a:prstTxWarp prst="textNoShape">
+                          <a:avLst/>
+                        </a:prstTxWarp>
+                        <a:noAutofit/>
+                      </wps:bodyPr>
+                    </wps:wsp>
+                  </a:graphicData>
+                </a:graphic>
+              </wp:anchor>
+            </w:drawing>
+          </mc:Choice>
+          <mc:Fallback>
+            <w:pict>
+              <v:shapetype w14:anchorId="0F98A57B" id="_x0000_t202" coordsize="21600,21600" o:spt="202" path="m,l,21600r21600,l21600,xe">
+                <v:stroke joinstyle="miter"/>
+                <v:path gradientshapeok="t" o:connecttype="rect"/>
+              </v:shapetype>
+              <v:shape id="Text Box 23" o:spid="_x0000_s1026" type="#_x0000_t202" style="position:absolute;margin-left:404.5pt;margin-top:86.8pt;width:46.05pt;height:22.3pt;z-index:251679744;visibility:visible;mso-wrap-style:square;mso-wrap-distance-left:9pt;mso-wrap-distance-top:0;mso-wrap-distance-right:9pt;mso-wrap-distance-bottom:0;mso-position-horizontal:absolute;mso-position-horizontal-relative:text;mso-position-vertical:absolute;mso-position-vertical-relative:text;v-text-anchor:top" o:gfxdata="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" filled="f" stroked="f">
+                <v:textbox>
+                  <w:txbxContent>
+                    <w:p>
+                      <w:r>
+                        <w:t>End</w:t>
+                      </w:r>
+                    </w:p>
+                  </w:txbxContent>
+                </v:textbox>
+              </v:shape>
+            </w:pict>
+          </mc:Fallback>
+        </mc:AlternateContent>
+      </w:r>
+      <w:r>
+        <w:rPr>
+          <w:noProof/>
+        </w:rPr>
+        <mc:AlternateContent>
+          <mc:Choice Requires="wps">
+            <w:drawing>
+              <wp:anchor distT="0" distB="0" distL="114300" distR="114300" simplePos="0" relativeHeight="251680768" behindDoc="0" locked="0" layoutInCell="1" allowOverlap="1" wp14:anchorId="3D9A2528" wp14:editId="4D7E0605">
+                <wp:simplePos x="0" y="0"/>
+                <wp:positionH relativeFrom="column">
+                  <wp:posOffset>1490552</wp:posOffset>
+                </wp:positionH>
+                <wp:positionV relativeFrom="paragraph">
+                  <wp:posOffset>1646186</wp:posOffset>
+                </wp:positionV>
+                <wp:extent cx="467479" cy="303013"/>
+                <wp:effectExtent l="0" t="0" r="27940" b="20955"/>
+                <wp:wrapNone/>
+                <wp:docPr id="24" name="Text Box 24"/>
+                <wp:cNvGraphicFramePr/>
+                <a:graphic xmlns:a="http://schemas.openxmlformats.org/drawingml/2006/main">
+                  <a:graphicData uri="http://schemas.microsoft.com/office/word/2010/wordprocessingShape">
+                    <wps:wsp>
+                      <wps:cNvSpPr txBox="1"/>
+                      <wps:spPr>
+                        <a:xfrm>
+                          <a:off x="0" y="0"/>
+                          <a:ext cx="467479" cy="303013"/>
+                        </a:xfrm>
+                        <a:prstGeom prst="rect">
+                          <a:avLst/>
+                        </a:prstGeom>
+                        <a:ln/>
+                      </wps:spPr>
+                      <wps:style>
+                        <a:lnRef idx="2">
+                          <a:schemeClr val="accent1"/>
+                        </a:lnRef>
+                        <a:fillRef idx="1">
+                          <a:schemeClr val="lt1"/>
+                        </a:fillRef>
+                        <a:effectRef idx="0">
+                          <a:schemeClr val="accent1"/>
+                        </a:effectRef>
+                        <a:fontRef idx="minor">
+                          <a:schemeClr val="dk1"/>
+                        </a:fontRef>
+                      </wps:style>
+                      <wps:txbx>
+                        <w:txbxContent>
+                          <w:p>
+                            <w:r>
+                              <w:t>I/O</w:t>
+                            </w:r>
+                          </w:p>
+                        </w:txbxContent>
+                      </wps:txbx>
+                      <wps:bodyPr rot="0" spcFirstLastPara="0" vertOverflow="overflow" horzOverflow="overflow" vert="horz" wrap="square" lIns="91440" tIns="45720" rIns="91440" bIns="45720" numCol="1" spcCol="0" rtlCol="0" fromWordArt="0" anchor="t" anchorCtr="0" forceAA="0" compatLnSpc="1">
+                        <a:prstTxWarp prst="textNoShape">
+                          <a:avLst/>
+                        </a:prstTxWarp>
+                        <a:noAutofit/>
+                      </wps:bodyPr>
+                    </wps:wsp>
+                  </a:graphicData>
+                </a:graphic>
+                <wp14:sizeRelH relativeFrom="margin">
+                  <wp14:pctWidth>0</wp14:pctWidth>
+                </wp14:sizeRelH>
+                <wp14:sizeRelV relativeFrom="margin">
+                  <wp14:pctHeight>0</wp14:pctHeight>
+                </wp14:sizeRelV>
+              </wp:anchor>
+            </w:drawing>
+          </mc:Choice>
+          <mc:Fallback>
+            <w:pict>
+              <v:shape w14:anchorId="3D9A2528" id="Text Box 24" o:spid="_x0000_s1027" type="#_x0000_t202" style="position:absolute;margin-left:117.35pt;margin-top:129.6pt;width:36.8pt;height:23.85pt;z-index:251680768;visibility:visible;mso-wrap-style:square;mso-width-percent:0;mso-height-percent:0;mso-wrap-distance-left:9pt;mso-wrap-distance-top:0;mso-wrap-distance-right:9pt;mso-wrap-distance-bottom:0;mso-position-horizontal:absolute;mso-position-horizontal-relative:text;mso-position-vertical:absolute;mso-position-vertical-relative:text;mso-width-percent:0;mso-height-percent:0;mso-width-relative:margin;mso-height-relative:margin;v-text-anchor:top" o:gfxdata="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" fillcolor="white [3201]" strokecolor="#4472c4 [3204]" strokeweight="1pt">
+                <v:textbox>
+                  <w:txbxContent>
+                    <w:p>
+                      <w:r>
+                        <w:t>I/O</w:t>
+                      </w:r>
+                    </w:p>
+                  </w:txbxContent>
+                </v:textbox>
+              </v:shape>
+            </w:pict>
+          </mc:Fallback>
+        </mc:AlternateContent>
+      </w:r>
+      <w:r>
+        <w:rPr>
+          <w:noProof/>
+        </w:rPr>
+        <mc:AlternateContent>
+          <mc:Choice Requires="wps">
+            <w:drawing>
+              <wp:anchor distT="0" distB="0" distL="114300" distR="114300" simplePos="0" relativeHeight="251678720" behindDoc="0" locked="0" layoutInCell="1" allowOverlap="1" wp14:anchorId="522BFB7A" wp14:editId="568435DD">
+                <wp:simplePos x="0" y="0"/>
+                <wp:positionH relativeFrom="column">
+                  <wp:posOffset>1958517</wp:posOffset>
+                </wp:positionH>
+                <wp:positionV relativeFrom="paragraph">
+                  <wp:posOffset>860233</wp:posOffset>
+                </wp:positionV>
+                <wp:extent cx="318977" cy="0"/>
+                <wp:effectExtent l="0" t="76200" r="24130" b="95250"/>
+                <wp:wrapNone/>
+                <wp:docPr id="22" name="Straight Arrow Connector 22"/>
+                <wp:cNvGraphicFramePr/>
+                <a:graphic xmlns:a="http://schemas.openxmlformats.org/drawingml/2006/main">
+                  <a:graphicData uri="http://schemas.microsoft.com/office/word/2010/wordprocessingShape">
+                    <wps:wsp>
+                      <wps:cNvCnPr/>
+                      <wps:spPr>
+                        <a:xfrm>
+                          <a:off x="0" y="0"/>
+                          <a:ext cx="318977" cy="0"/>
+                        </a:xfrm>
+                        <a:prstGeom prst="straightConnector1">
+                          <a:avLst/>
+                        </a:prstGeom>
+                        <a:ln>
+                          <a:tailEnd type="triangle"/>
+                        </a:ln>
+                      </wps:spPr>
+                      <wps:style>
+                        <a:lnRef idx="1">
+                          <a:schemeClr val="accent2"/>
+                        </a:lnRef>
+                        <a:fillRef idx="0">
+                          <a:schemeClr val="accent2"/>
+                        </a:fillRef>
+                        <a:effectRef idx="0">
+                          <a:schemeClr val="accent2"/>
+                        </a:effectRef>
+                        <a:fontRef idx="minor">
+                          <a:schemeClr val="tx1"/>
+                        </a:fontRef>
+                      </wps:style>
+                      <wps:bodyPr/>
+                    </wps:wsp>
+                  </a:graphicData>
+                </a:graphic>
+              </wp:anchor>
+            </w:drawing>
+          </mc:Choice>
+          <mc:Fallback>
+            <w:pict>
+              <v:shape w14:anchorId="73427CBB" id="Straight Arrow Connector 22" o:spid="_x0000_s1026" type="#_x0000_t32" style="position:absolute;margin-left:154.2pt;margin-top:67.75pt;width:25.1pt;height:0;z-index:251678720;visibility:visible;mso-wrap-style:square;mso-wrap-distance-left:9pt;mso-wrap-distance-top:0;mso-wrap-distance-right:9pt;mso-wrap-distance-bottom:0;mso-position-horizontal:absolute;mso-position-horizontal-relative:text;mso-position-vertical:absolute;mso-position-vertical-relative:text" o:gfxdata="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" strokecolor="#ed7d31 [3205]" strokeweight=".5pt">
+                <v:stroke endarrow="block" joinstyle="miter"/>
+              </v:shape>
+            </w:pict>
+          </mc:Fallback>
+        </mc:AlternateContent>
+      </w:r>
+      <w:r>
+        <w:rPr>
+          <w:noProof/>
+        </w:rPr>
+        <mc:AlternateContent>
+          <mc:Choice Requires="wps">
+            <w:drawing>
+              <wp:anchor distT="0" distB="0" distL="114300" distR="114300" simplePos="0" relativeHeight="251677696" behindDoc="0" locked="0" layoutInCell="1" allowOverlap="1" wp14:anchorId="6D168D0C" wp14:editId="49255A64">
+                <wp:simplePos x="0" y="0"/>
+                <wp:positionH relativeFrom="column">
+                  <wp:posOffset>1958517</wp:posOffset>
+                </wp:positionH>
+                <wp:positionV relativeFrom="paragraph">
+                  <wp:posOffset>520508</wp:posOffset>
+                </wp:positionV>
+                <wp:extent cx="0" cy="340242"/>
+                <wp:effectExtent l="0" t="0" r="38100" b="22225"/>
+                <wp:wrapNone/>
+                <wp:docPr id="21" name="Straight Connector 21"/>
+                <wp:cNvGraphicFramePr/>
+                <a:graphic xmlns:a="http://schemas.openxmlformats.org/drawingml/2006/main">
+                  <a:graphicData uri="http://schemas.microsoft.com/office/word/2010/wordprocessingShape">
+                    <wps:wsp>
+                      <wps:cNvCnPr/>
+                      <wps:spPr>
+                        <a:xfrm>
+                          <a:off x="0" y="0"/>
+                          <a:ext cx="0" cy="340242"/>
+                        </a:xfrm>
+                        <a:prstGeom prst="line">
+                          <a:avLst/>
+                        </a:prstGeom>
+                      </wps:spPr>
+                      <wps:style>
+                        <a:lnRef idx="1">
+                          <a:schemeClr val="accent2"/>
+                        </a:lnRef>
+                        <a:fillRef idx="0">
+                          <a:schemeClr val="accent2"/>
+                        </a:fillRef>
+                        <a:effectRef idx="0">
+                          <a:schemeClr val="accent2"/>
+                        </a:effectRef>
+                        <a:fontRef idx="minor">
+                          <a:schemeClr val="tx1"/>
+                        </a:fontRef>
+                      </wps:style>
+                      <wps:bodyPr/>
+                    </wps:wsp>
+                  </a:graphicData>
+                </a:graphic>
+              </wp:anchor>
+            </w:drawing>
+          </mc:Choice>
+          <mc:Fallback>
+            <w:pict>
+              <v:line w14:anchorId="2E0420EA" id="Straight Connector 21" o:spid="_x0000_s1026" style="position:absolute;z-index:251677696;visibility:visible;mso-wrap-style:square;mso-wrap-distance-left:9pt;mso-wrap-distance-top:0;mso-wrap-distance-right:9pt;mso-wrap-distance-bottom:0;mso-position-horizontal:absolute;mso-position-horizontal-relative:text;mso-position-vertical:absolute;mso-position-vertical-relative:text" from="154.2pt,41pt" to="154.2pt,67.8pt" o:gfxdata="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" strokecolor="#ed7d31 [3205]" strokeweight=".5pt">
+                <v:stroke joinstyle="miter"/>
+              </v:line>
+            </w:pict>
+          </mc:Fallback>
+        </mc:AlternateContent>
+      </w:r>
+      <w:r>
+        <w:rPr>
+          <w:noProof/>
+        </w:rPr>
+        <mc:AlternateContent>
+          <mc:Choice Requires="wps">
+            <w:drawing>
+              <wp:anchor distT="0" distB="0" distL="114300" distR="114300" simplePos="0" relativeHeight="251676672" behindDoc="0" locked="0" layoutInCell="1" allowOverlap="1" wp14:anchorId="0DE17F47" wp14:editId="235BDB90">
+                <wp:simplePos x="0" y="0"/>
+                <wp:positionH relativeFrom="column">
+                  <wp:posOffset>1958517</wp:posOffset>
+                </wp:positionH>
+                <wp:positionV relativeFrom="paragraph">
+                  <wp:posOffset>520508</wp:posOffset>
+                </wp:positionV>
+                <wp:extent cx="1956273" cy="0"/>
+                <wp:effectExtent l="0" t="0" r="0" b="0"/>
+                <wp:wrapNone/>
+                <wp:docPr id="20" name="Straight Connector 20"/>
+                <wp:cNvGraphicFramePr/>
+                <a:graphic xmlns:a="http://schemas.openxmlformats.org/drawingml/2006/main">
+                  <a:graphicData uri="http://schemas.microsoft.com/office/word/2010/wordprocessingShape">
+                    <wps:wsp>
+                      <wps:cNvCnPr/>
+                      <wps:spPr>
+                        <a:xfrm flipH="1">
+                          <a:off x="0" y="0"/>
+                          <a:ext cx="1956273" cy="0"/>
+                        </a:xfrm>
+                        <a:prstGeom prst="line">
+                          <a:avLst/>
+                        </a:prstGeom>
+                      </wps:spPr>
+                      <wps:style>
+                        <a:lnRef idx="1">
+                          <a:schemeClr val="accent2"/>
+                        </a:lnRef>
+                        <a:fillRef idx="0">
+                          <a:schemeClr val="accent2"/>
+                        </a:fillRef>
+                        <a:effectRef idx="0">
+                          <a:schemeClr val="accent2"/>
+                        </a:effectRef>
+                        <a:fontRef idx="minor">
+                          <a:schemeClr val="tx1"/>
+                        </a:fontRef>
+                      </wps:style>
+                      <wps:bodyPr/>
+                    </wps:wsp>
+                  </a:graphicData>
+                </a:graphic>
+              </wp:anchor>
+            </w:drawing>
+          </mc:Choice>
+          <mc:Fallback>
+            <w:pict>
+              <v:line w14:anchorId="0C892861" id="Straight Connector 20" o:spid="_x0000_s1026" style="position:absolute;flip:x;z-index:251676672;visibility:visible;mso-wrap-style:square;mso-wrap-distance-left:9pt;mso-wrap-distance-top:0;mso-wrap-distance-right:9pt;mso-wrap-distance-bottom:0;mso-position-horizontal:absolute;mso-position-horizontal-relative:text;mso-position-vertical:absolute;mso-position-vertical-relative:text" from="154.2pt,41pt" to="308.25pt,41pt" o:gfxdata="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" strokecolor="#ed7d31 [3205]" strokeweight=".5pt">
+                <v:stroke joinstyle="miter"/>
+              </v:line>
+            </w:pict>
+          </mc:Fallback>
+        </mc:AlternateContent>
+      </w:r>
+      <w:r>
+        <w:rPr>
+          <w:noProof/>
+        </w:rPr>
+        <mc:AlternateContent>
+          <mc:Choice Requires="wps">
+            <w:drawing>
+              <wp:anchor distT="0" distB="0" distL="114300" distR="114300" simplePos="0" relativeHeight="251675648" behindDoc="0" locked="0" layoutInCell="1" allowOverlap="1" wp14:anchorId="049711CB" wp14:editId="36AAAE90">
+                <wp:simplePos x="0" y="0"/>
+                <wp:positionH relativeFrom="column">
+                  <wp:posOffset>4890371</wp:posOffset>
+                </wp:positionH>
+                <wp:positionV relativeFrom="paragraph">
+                  <wp:posOffset>1338786</wp:posOffset>
+                </wp:positionV>
+                <wp:extent cx="915006" cy="0"/>
+                <wp:effectExtent l="0" t="76200" r="19050" b="95250"/>
+                <wp:wrapNone/>
+                <wp:docPr id="18" name="Straight Arrow Connector 18"/>
+                <wp:cNvGraphicFramePr/>
+                <a:graphic xmlns:a="http://schemas.openxmlformats.org/drawingml/2006/main">
+                  <a:graphicData uri="http://schemas.microsoft.com/office/word/2010/wordprocessingShape">
+                    <wps:wsp>
+                      <wps:cNvCnPr/>
+                      <wps:spPr>
+                        <a:xfrm>
+                          <a:off x="0" y="0"/>
+                          <a:ext cx="915006" cy="0"/>
+                        </a:xfrm>
+                        <a:prstGeom prst="straightConnector1">
+                          <a:avLst/>
+                        </a:prstGeom>
+                        <a:ln>
+                          <a:tailEnd type="triangle"/>
+                        </a:ln>
+                      </wps:spPr>
+                      <wps:style>
+                        <a:lnRef idx="1">
+                          <a:schemeClr val="accent2"/>
+                        </a:lnRef>
+                        <a:fillRef idx="0">
+                          <a:schemeClr val="accent2"/>
+                        </a:fillRef>
+                        <a:effectRef idx="0">
+                          <a:schemeClr val="accent2"/>
+                        </a:effectRef>
+                        <a:fontRef idx="minor">
+                          <a:schemeClr val="tx1"/>
+                        </a:fontRef>
+                      </wps:style>
+                      <wps:bodyPr/>
+                    </wps:wsp>
+                  </a:graphicData>
+                </a:graphic>
+              </wp:anchor>
+            </w:drawing>
+          </mc:Choice>
+          <mc:Fallback>
+            <w:pict>
+              <v:shape w14:anchorId="26334C10" id="Straight Arrow Connector 18" o:spid="_x0000_s1026" type="#_x0000_t32" style="position:absolute;margin-left:385.05pt;margin-top:105.4pt;width:72.05pt;height:0;z-index:251675648;visibility:visible;mso-wrap-style:square;mso-wrap-distance-left:9pt;mso-wrap-distance-top:0;mso-wrap-distance-right:9pt;mso-wrap-distance-bottom:0;mso-position-horizontal:absolute;mso-position-horizontal-relative:text;mso-position-vertical:absolute;mso-position-vertical-relative:text" o:gfxdata="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" strokecolor="#ed7d31 [3205]" strokeweight=".5pt">
+                <v:stroke endarrow="block" joinstyle="miter"/>
+              </v:shape>
+            </w:pict>
+          </mc:Fallback>
+        </mc:AlternateContent>
+      </w:r>
+      <w:r>
+        <w:rPr>
+          <w:noProof/>
+        </w:rPr>
+        <mc:AlternateContent>
+          <mc:Choice Requires="wps">
+            <w:drawing>
+              <wp:anchor distT="0" distB="0" distL="114300" distR="114300" simplePos="0" relativeHeight="251669504" behindDoc="0" locked="0" layoutInCell="1" allowOverlap="1" wp14:anchorId="20251968" wp14:editId="3B0CE168">
+                <wp:simplePos x="0" y="0"/>
+                <wp:positionH relativeFrom="column">
+                  <wp:posOffset>1724601</wp:posOffset>
+                </wp:positionH>
+                <wp:positionV relativeFrom="paragraph">
+                  <wp:posOffset>2138385</wp:posOffset>
+                </wp:positionV>
+                <wp:extent cx="552893" cy="0"/>
+                <wp:effectExtent l="0" t="0" r="0" b="0"/>
+                <wp:wrapNone/>
+                <wp:docPr id="15" name="Straight Connector 15"/>
+                <wp:cNvGraphicFramePr/>
+                <a:graphic xmlns:a="http://schemas.openxmlformats.org/drawingml/2006/main">
+                  <a:graphicData uri="http://schemas.microsoft.com/office/word/2010/wordprocessingShape">
+                    <wps:wsp>
+                      <wps:cNvCnPr/>
+                      <wps:spPr>
+                        <a:xfrm>
+                          <a:off x="0" y="0"/>
+                          <a:ext cx="552893" cy="0"/>
+                        </a:xfrm>
+                        <a:prstGeom prst="line">
+                          <a:avLst/>
+                        </a:prstGeom>
+                      </wps:spPr>
+                      <wps:style>
+                        <a:lnRef idx="1">
+                          <a:schemeClr val="accent2"/>
+                        </a:lnRef>
+                        <a:fillRef idx="0">
+                          <a:schemeClr val="accent2"/>
+                        </a:fillRef>
+                        <a:effectRef idx="0">
+                          <a:schemeClr val="accent2"/>
+                        </a:effectRef>
+                        <a:fontRef idx="minor">
+                          <a:schemeClr val="tx1"/>
+                        </a:fontRef>
+                      </wps:style>
+                      <wps:bodyPr/>
+                    </wps:wsp>
+                  </a:graphicData>
+                </a:graphic>
+              </wp:anchor>
+            </w:drawing>
+          </mc:Choice>
+          <mc:Fallback>
+            <w:pict>
+              <v:line w14:anchorId="13D30F4D" id="Straight Connector 15" o:spid="_x0000_s1026" style="position:absolute;z-index:251669504;visibility:visible;mso-wrap-style:square;mso-wrap-distance-left:9pt;mso-wrap-distance-top:0;mso-wrap-distance-right:9pt;mso-wrap-distance-bottom:0;mso-position-horizontal:absolute;mso-position-horizontal-relative:text;mso-position-vertical:absolute;mso-position-vertical-relative:text" from="135.8pt,168.4pt" to="179.35pt,168.4pt" o:gfxdata="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" strokecolor="#ed7d31 [3205]" strokeweight=".5pt">
+                <v:stroke joinstyle="miter"/>
+              </v:line>
+            </w:pict>
+          </mc:Fallback>
+        </mc:AlternateContent>
+      </w:r>
+      <w:r>
+        <w:rPr>
+          <w:noProof/>
+        </w:rPr>
+        <mc:AlternateContent>
+          <mc:Choice Requires="wps">
+            <w:drawing>
+              <wp:anchor distT="0" distB="0" distL="114300" distR="114300" simplePos="0" relativeHeight="251668480" behindDoc="0" locked="0" layoutInCell="1" allowOverlap="1" wp14:anchorId="0F3842B5" wp14:editId="066A46DE">
+                <wp:simplePos x="0" y="0"/>
+                <wp:positionH relativeFrom="column">
+                  <wp:posOffset>1724601</wp:posOffset>
+                </wp:positionH>
+                <wp:positionV relativeFrom="paragraph">
+                  <wp:posOffset>1273544</wp:posOffset>
+                </wp:positionV>
+                <wp:extent cx="0" cy="863113"/>
+                <wp:effectExtent l="0" t="0" r="38100" b="32385"/>
+                <wp:wrapNone/>
+                <wp:docPr id="14" name="Straight Connector 14"/>
+                <wp:cNvGraphicFramePr/>
+                <a:graphic xmlns:a="http://schemas.openxmlformats.org/drawingml/2006/main">
+                  <a:graphicData uri="http://schemas.microsoft.com/office/word/2010/wordprocessingShape">
+                    <wps:wsp>
+                      <wps:cNvCnPr/>
+                      <wps:spPr>
+                        <a:xfrm>
+                          <a:off x="0" y="0"/>
+                          <a:ext cx="0" cy="863113"/>
+                        </a:xfrm>
+                        <a:prstGeom prst="line">
+                          <a:avLst/>
+                        </a:prstGeom>
+                      </wps:spPr>
+                      <wps:style>
+                        <a:lnRef idx="1">
+                          <a:schemeClr val="accent2"/>
+                        </a:lnRef>
+                        <a:fillRef idx="0">
+                          <a:schemeClr val="accent2"/>
+                        </a:fillRef>
+                        <a:effectRef idx="0">
+                          <a:schemeClr val="accent2"/>
+                        </a:effectRef>
+                        <a:fontRef idx="minor">
+                          <a:schemeClr val="tx1"/>
+                        </a:fontRef>
+                      </wps:style>
+                      <wps:bodyPr/>
+                    </wps:wsp>
+                  </a:graphicData>
+                </a:graphic>
+              </wp:anchor>
+            </w:drawing>
+          </mc:Choice>
+          <mc:Fallback>
+            <w:pict>
+              <v:line w14:anchorId="7600A9BA" id="Straight Connector 14" o:spid="_x0000_s1026" style="position:absolute;z-index:251668480;visibility:visible;mso-wrap-style:square;mso-wrap-distance-left:9pt;mso-wrap-distance-top:0;mso-wrap-distance-right:9pt;mso-wrap-distance-bottom:0;mso-position-horizontal:absolute;mso-position-horizontal-relative:text;mso-position-vertical:absolute;mso-position-vertical-relative:text" from="135.8pt,100.3pt" to="135.8pt,168.25pt" o:gfxdata="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" strokecolor="#ed7d31 [3205]" strokeweight=".5pt">
+                <v:stroke joinstyle="miter"/>
+              </v:line>
+            </w:pict>
+          </mc:Fallback>
+        </mc:AlternateContent>
+      </w:r>
+      <w:r>
+        <w:rPr>
+          <w:noProof/>
+        </w:rPr>
+        <mc:AlternateContent>
+          <mc:Choice Requires="wps">
+            <w:drawing>
+              <wp:anchor distT="0" distB="0" distL="114300" distR="114300" simplePos="0" relativeHeight="251666432" behindDoc="0" locked="0" layoutInCell="1" allowOverlap="1" wp14:anchorId="77E636F2" wp14:editId="32FAB168">
+                <wp:simplePos x="0" y="0"/>
+                <wp:positionH relativeFrom="column">
+                  <wp:posOffset>1362488</wp:posOffset>
+                </wp:positionH>
+                <wp:positionV relativeFrom="paragraph">
+                  <wp:posOffset>1094666</wp:posOffset>
+                </wp:positionV>
+                <wp:extent cx="915006" cy="0"/>
+                <wp:effectExtent l="0" t="76200" r="19050" b="95250"/>
+                <wp:wrapNone/>
+                <wp:docPr id="8" name="Straight Arrow Connector 8"/>
+                <wp:cNvGraphicFramePr/>
+                <a:graphic xmlns:a="http://schemas.openxmlformats.org/drawingml/2006/main">
+                  <a:graphicData uri="http://schemas.microsoft.com/office/word/2010/wordprocessingShape">
+                    <wps:wsp>
+                      <wps:cNvCnPr/>
+                      <wps:spPr>
+                        <a:xfrm>
+                          <a:off x="0" y="0"/>
+                          <a:ext cx="915006" cy="0"/>
+                        </a:xfrm>
+                        <a:prstGeom prst="straightConnector1">
+                          <a:avLst/>
+                        </a:prstGeom>
+                        <a:ln>
+                          <a:tailEnd type="triangle"/>
+                        </a:ln>
+                      </wps:spPr>
+                      <wps:style>
+                        <a:lnRef idx="1">
+                          <a:schemeClr val="accent2"/>
+                        </a:lnRef>
+                        <a:fillRef idx="0">
+                          <a:schemeClr val="accent2"/>
+                        </a:fillRef>
+                        <a:effectRef idx="0">
+                          <a:schemeClr val="accent2"/>
+                        </a:effectRef>
+                        <a:fontRef idx="minor">
+                          <a:schemeClr val="tx1"/>
+                        </a:fontRef>
+                      </wps:style>
+                      <wps:bodyPr/>
+                    </wps:wsp>
+                  </a:graphicData>
+                </a:graphic>
+              </wp:anchor>
+            </w:drawing>
+          </mc:Choice>
+          <mc:Fallback>
+            <w:pict>
+              <v:shape w14:anchorId="1314F139" id="Straight Arrow Connector 8" o:spid="_x0000_s1026" type="#_x0000_t32" style="position:absolute;margin-left:107.3pt;margin-top:86.2pt;width:72.05pt;height:0;z-index:251666432;visibility:visible;mso-wrap-style:square;mso-wrap-distance-left:9pt;mso-wrap-distance-top:0;mso-wrap-distance-right:9pt;mso-wrap-distance-bottom:0;mso-position-horizontal:absolute;mso-position-horizontal-relative:text;mso-position-vertical:absolute;mso-position-vertical-relative:text" o:gfxdata="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" strokecolor="#ed7d31 [3205]" strokeweight=".5pt">
+                <v:stroke endarrow="block" joinstyle="miter"/>
+              </v:shape>
+            </w:pict>
+          </mc:Fallback>
+        </mc:AlternateContent>
+      </w:r>
+      <w:r>
+        <w:rPr>
+          <w:noProof/>
+        </w:rPr>
+        <mc:AlternateContent>
+          <mc:Choice Requires="wps">
+            <w:drawing>
+              <wp:anchor distT="0" distB="0" distL="114300" distR="114300" simplePos="0" relativeHeight="251665408" behindDoc="0" locked="0" layoutInCell="1" allowOverlap="1" wp14:anchorId="44642C08" wp14:editId="23BF2E85">
+                <wp:simplePos x="0" y="0"/>
+                <wp:positionH relativeFrom="column">
+                  <wp:posOffset>3893436</wp:posOffset>
+                </wp:positionH>
+                <wp:positionV relativeFrom="paragraph">
+                  <wp:posOffset>318297</wp:posOffset>
+                </wp:positionV>
+                <wp:extent cx="998855" cy="2083981"/>
+                <wp:effectExtent l="57150" t="19050" r="67945" b="107315"/>
+                <wp:wrapNone/>
+                <wp:docPr id="7" name="Text Box 7"/>
+                <wp:cNvGraphicFramePr/>
+                <a:graphic xmlns:a="http://schemas.openxmlformats.org/drawingml/2006/main">
+                  <a:graphicData uri="http://schemas.microsoft.com/office/word/2010/wordprocessingShape">
+                    <wps:wsp>
+                      <wps:cNvSpPr txBox="1"/>
+                      <wps:spPr>
+                        <a:xfrm>
+                          <a:off x="0" y="0"/>
+                          <a:ext cx="998855" cy="2083981"/>
+                        </a:xfrm>
+                        <a:prstGeom prst="rect">
+                          <a:avLst/>
+                        </a:prstGeom>
+                        <a:ln/>
+                        <a:effectLst>
+                          <a:outerShdw blurRad="50800" dist="38100" dir="5400000" algn="t" rotWithShape="0">
+                            <a:prstClr val="black">
+                              <a:alpha val="40000"/>
+                            </a:prstClr>
+                          </a:outerShdw>
+                        </a:effectLst>
+                      </wps:spPr>
+                      <wps:style>
+                        <a:lnRef idx="1">
+                          <a:schemeClr val="accent4"/>
+                        </a:lnRef>
+                        <a:fillRef idx="2">
+                          <a:schemeClr val="accent4"/>
+                        </a:fillRef>
+                        <a:effectRef idx="1">
+                          <a:schemeClr val="accent4"/>
+                        </a:effectRef>
+                        <a:fontRef idx="minor">
+                          <a:schemeClr val="dk1"/>
+                        </a:fontRef>
+                      </wps:style>
+                      <wps:txbx>
+                        <w:txbxContent>
+                          <w:p>
+                            <w:pPr>
+                              <w:jc w:val="center"/>
+                            </w:pPr>
+                            <w:r>
+                              <w:t>CPU</w:t>
+                            </w:r>
+                          </w:p>
+                        </w:txbxContent>
+                      </wps:txbx>
+                      <wps:bodyPr rot="0" spcFirstLastPara="0" vertOverflow="overflow" horzOverflow="overflow" vert="horz" wrap="square" lIns="91440" tIns="45720" rIns="91440" bIns="45720" numCol="1" spcCol="0" rtlCol="0" fromWordArt="0" anchor="ctr" anchorCtr="0" forceAA="0" compatLnSpc="1">
+                        <a:prstTxWarp prst="textNoShape">
+                          <a:avLst/>
+                        </a:prstTxWarp>
+                        <a:noAutofit/>
+                      </wps:bodyPr>
+                    </wps:wsp>
+                  </a:graphicData>
+                </a:graphic>
+                <wp14:sizeRelH relativeFrom="margin">
+                  <wp14:pctWidth>0</wp14:pctWidth>
+                </wp14:sizeRelH>
+                <wp14:sizeRelV relativeFrom="margin">
+                  <wp14:pctHeight>0</wp14:pctHeight>
+                </wp14:sizeRelV>
+              </wp:anchor>
+            </w:drawing>
+          </mc:Choice>
+          <mc:Fallback>
+            <w:pict>
+              <v:shape w14:anchorId="44642C08" id="Text Box 7" o:spid="_x0000_s1028" type="#_x0000_t202" style="position:absolute;margin-left:306.55pt;margin-top:25.05pt;width:78.65pt;height:164.1pt;z-index:251665408;visibility:visible;mso-wrap-style:square;mso-width-percent:0;mso-height-percent:0;mso-wrap-distance-left:9pt;mso-wrap-distance-top:0;mso-wrap-distance-right:9pt;mso-wrap-distance-bottom:0;mso-position-horizontal:absolute;mso-position-horizontal-relative:text;mso-position-vertical:absolute;mso-position-vertical-relative:text;mso-width-percent:0;mso-height-percent:0;mso-width-relative:margin;mso-height-relative:margin;v-text-anchor:middle" o:gfxdata="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" fillcolor="#ffd555 [2167]" strokecolor="#ffc000 [3207]" strokeweight=".5pt">
+                <v:fill color2="#ffcc31 [2615]" rotate="t" colors="0 #ffdd9c;.5 #ffd78e;1 #ffd479" focus="100%" type="gradient">
+                  <o:fill v:ext="view" type="gradientUnscaled"/>
+                </v:fill>
+                <v:shadow on="t" color="black" opacity="26214f" origin=",-.5" offset="0,3pt"/>
+                <v:textbox>
+                  <w:txbxContent>
+                    <w:p>
+                      <w:pPr>
+                        <w:jc w:val="center"/>
+                      </w:pPr>
+                      <w:r>
+                        <w:t>CPU</w:t>
+                      </w:r>
+                    </w:p>
+                  </w:txbxContent>
+                </v:textbox>
+              </v:shape>
+            </w:pict>
+          </mc:Fallback>
+        </mc:AlternateContent>
+      </w:r>
+      <w:r>
+        <w:rPr>
+          <w:noProof/>
+        </w:rPr>
+        <mc:AlternateContent>
+          <mc:Choice Requires="wps">
+            <w:drawing>
+              <wp:anchor distT="0" distB="0" distL="114300" distR="114300" simplePos="0" relativeHeight="251661312" behindDoc="0" locked="0" layoutInCell="1" allowOverlap="1" wp14:anchorId="4B9350FB" wp14:editId="6D9F5D8D">
+                <wp:simplePos x="0" y="0"/>
+                <wp:positionH relativeFrom="column">
+                  <wp:posOffset>2277110</wp:posOffset>
+                </wp:positionH>
+                <wp:positionV relativeFrom="paragraph">
+                  <wp:posOffset>775394</wp:posOffset>
+                </wp:positionV>
+                <wp:extent cx="998855" cy="563039"/>
+                <wp:effectExtent l="57150" t="19050" r="67945" b="123190"/>
+                <wp:wrapNone/>
+                <wp:docPr id="3" name="Text Box 3"/>
+                <wp:cNvGraphicFramePr/>
+                <a:graphic xmlns:a="http://schemas.openxmlformats.org/drawingml/2006/main">
+                  <a:graphicData uri="http://schemas.microsoft.com/office/word/2010/wordprocessingShape">
+                    <wps:wsp>
+                      <wps:cNvSpPr txBox="1"/>
+                      <wps:spPr>
+                        <a:xfrm>
+                          <a:off x="0" y="0"/>
+                          <a:ext cx="998855" cy="563039"/>
+                        </a:xfrm>
+                        <a:prstGeom prst="rect">
+                          <a:avLst/>
+                        </a:prstGeom>
+                        <a:ln/>
+                        <a:effectLst>
+                          <a:outerShdw blurRad="50800" dist="38100" dir="5400000" algn="t" rotWithShape="0">
+                            <a:prstClr val="black">
+                              <a:alpha val="40000"/>
+                            </a:prstClr>
+                          </a:outerShdw>
+                        </a:effectLst>
+                      </wps:spPr>
+                      <wps:style>
+                        <a:lnRef idx="1">
+                          <a:schemeClr val="accent2"/>
+                        </a:lnRef>
+                        <a:fillRef idx="2">
+                          <a:schemeClr val="accent2"/>
+                        </a:fillRef>
+                        <a:effectRef idx="1">
+                          <a:schemeClr val="accent2"/>
+                        </a:effectRef>
+                        <a:fontRef idx="minor">
+                          <a:schemeClr val="dk1"/>
+                        </a:fontRef>
+                      </wps:style>
+                      <wps:txbx>
+                        <w:txbxContent>
+                          <w:p>
+                            <w:pPr>
+                              <w:jc w:val="center"/>
+                            </w:pPr>
+                            <w:r>
+                              <w:t>Ready Queue</w:t>
+                            </w:r>
+                          </w:p>
+                        </w:txbxContent>
+                      </wps:txbx>
+                      <wps:bodyPr rot="0" spcFirstLastPara="0" vertOverflow="overflow" horzOverflow="overflow" vert="horz" wrap="square" lIns="91440" tIns="45720" rIns="91440" bIns="45720" numCol="1" spcCol="0" rtlCol="0" fromWordArt="0" anchor="ctr" anchorCtr="0" forceAA="0" compatLnSpc="1">
+                        <a:prstTxWarp prst="textNoShape">
+                          <a:avLst/>
+                        </a:prstTxWarp>
+                        <a:noAutofit/>
+                      </wps:bodyPr>
+                    </wps:wsp>
+                  </a:graphicData>
+                </a:graphic>
+                <wp14:sizeRelH relativeFrom="margin">
+                  <wp14:pctWidth>0</wp14:pctWidth>
+                </wp14:sizeRelH>
+                <wp14:sizeRelV relativeFrom="margin">
+                  <wp14:pctHeight>0</wp14:pctHeight>
+                </wp14:sizeRelV>
+              </wp:anchor>
+            </w:drawing>
+          </mc:Choice>
+          <mc:Fallback>
+            <w:pict>
+              <v:shape w14:anchorId="4B9350FB" id="Text Box 3" o:spid="_x0000_s1029" type="#_x0000_t202" style="position:absolute;margin-left:179.3pt;margin-top:61.05pt;width:78.65pt;height:44.35pt;z-index:251661312;visibility:visible;mso-wrap-style:square;mso-width-percent:0;mso-height-percent:0;mso-wrap-distance-left:9pt;mso-wrap-distance-top:0;mso-wrap-distance-right:9pt;mso-wrap-distance-bottom:0;mso-position-horizontal:absolute;mso-position-horizontal-relative:text;mso-position-vertical:absolute;mso-position-vertical-relative:text;mso-width-percent:0;mso-height-percent:0;mso-width-relative:margin;mso-height-relative:margin;v-text-anchor:middle" o:gfxdata="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" fillcolor="#f3a875 [2165]" strokecolor="#ed7d31 [3205]" strokeweight=".5pt">
+                <v:fill color2="#f09558 [2613]" rotate="t" colors="0 #f7bda4;.5 #f5b195;1 #f8a581" focus="100%" type="gradient">
+                  <o:fill v:ext="view" type="gradientUnscaled"/>
+                </v:fill>
+                <v:shadow on="t" color="black" opacity="26214f" origin=",-.5" offset="0,3pt"/>
+                <v:textbox>
+                  <w:txbxContent>
+                    <w:p>
+                      <w:pPr>
+                        <w:jc w:val="center"/>
+                      </w:pPr>
+                      <w:r>
+                        <w:t>Ready Queue</w:t>
+                      </w:r>
+                    </w:p>
+                  </w:txbxContent>
+                </v:textbox>
+              </v:shape>
+            </w:pict>
+          </mc:Fallback>
+        </mc:AlternateContent>
+      </w:r>
+      <w:r>
+        <w:rPr>
+          <w:noProof/>
+        </w:rPr>
+        <mc:AlternateContent>
+          <mc:Choice Requires="wps">
+            <w:drawing>
+              <wp:anchor distT="0" distB="0" distL="114300" distR="114300" simplePos="0" relativeHeight="251663360" behindDoc="0" locked="0" layoutInCell="1" allowOverlap="1" wp14:anchorId="35E16D00" wp14:editId="15D4E76E">
+                <wp:simplePos x="0" y="0"/>
+                <wp:positionH relativeFrom="column">
+                  <wp:posOffset>2277494</wp:posOffset>
+                </wp:positionH>
+                <wp:positionV relativeFrom="paragraph">
+                  <wp:posOffset>1743252</wp:posOffset>
+                </wp:positionV>
+                <wp:extent cx="1063256" cy="563039"/>
+                <wp:effectExtent l="57150" t="19050" r="80010" b="123190"/>
+                <wp:wrapNone/>
+                <wp:docPr id="4" name="Text Box 4"/>
+                <wp:cNvGraphicFramePr/>
+                <a:graphic xmlns:a="http://schemas.openxmlformats.org/drawingml/2006/main">
+                  <a:graphicData uri="http://schemas.microsoft.com/office/word/2010/wordprocessingShape">
+                    <wps:wsp>
+                      <wps:cNvSpPr txBox="1"/>
+                      <wps:spPr>
+                        <a:xfrm>
+                          <a:off x="0" y="0"/>
+                          <a:ext cx="1063256" cy="563039"/>
+                        </a:xfrm>
+                        <a:prstGeom prst="rect">
+                          <a:avLst/>
+                        </a:prstGeom>
+                        <a:ln/>
+                        <a:effectLst>
+                          <a:outerShdw blurRad="50800" dist="38100" dir="5400000" algn="t" rotWithShape="0">
+                            <a:prstClr val="black">
+                              <a:alpha val="40000"/>
+                            </a:prstClr>
+                          </a:outerShdw>
+                        </a:effectLst>
+                      </wps:spPr>
+                      <wps:style>
+                        <a:lnRef idx="1">
+                          <a:schemeClr val="accent2"/>
+                        </a:lnRef>
+                        <a:fillRef idx="2">
+                          <a:schemeClr val="accent2"/>
+                        </a:fillRef>
+                        <a:effectRef idx="1">
+                          <a:schemeClr val="accent2"/>
+                        </a:effectRef>
+                        <a:fontRef idx="minor">
+                          <a:schemeClr val="dk1"/>
+                        </a:fontRef>
+                      </wps:style>
+                      <wps:txbx>
+                        <w:txbxContent>
+                          <w:p>
+                            <w:pPr>
+                              <w:jc w:val="center"/>
+                            </w:pPr>
+                            <w:r>
+                              <w:t xml:space="preserve">I/O waiting </w:t>
+                            </w:r>
+                            <w:r>
+                              <w:t>Queues</w:t>
+                            </w:r>
+                          </w:p>
+                        </w:txbxContent>
+                      </wps:txbx>
+                      <wps:bodyPr rot="0" spcFirstLastPara="0" vertOverflow="overflow" horzOverflow="overflow" vert="horz" wrap="square" lIns="91440" tIns="45720" rIns="91440" bIns="45720" numCol="1" spcCol="0" rtlCol="0" fromWordArt="0" anchor="ctr" anchorCtr="0" forceAA="0" compatLnSpc="1">
+                        <a:prstTxWarp prst="textNoShape">
+                          <a:avLst/>
+                        </a:prstTxWarp>
+                        <a:noAutofit/>
+                      </wps:bodyPr>
+                    </wps:wsp>
+                  </a:graphicData>
+                </a:graphic>
+                <wp14:sizeRelH relativeFrom="margin">
+                  <wp14:pctWidth>0</wp14:pctWidth>
+                </wp14:sizeRelH>
+                <wp14:sizeRelV relativeFrom="margin">
+                  <wp14:pctHeight>0</wp14:pctHeight>
+                </wp14:sizeRelV>
+              </wp:anchor>
+            </w:drawing>
+          </mc:Choice>
+          <mc:Fallback>
+            <w:pict>
+              <v:shape w14:anchorId="35E16D00" id="Text Box 4" o:spid="_x0000_s1030" type="#_x0000_t202" style="position:absolute;margin-left:179.35pt;margin-top:137.25pt;width:83.7pt;height:44.35pt;z-index:251663360;visibility:visible;mso-wrap-style:square;mso-width-percent:0;mso-height-percent:0;mso-wrap-distance-left:9pt;mso-wrap-distance-top:0;mso-wrap-distance-right:9pt;mso-wrap-distance-bottom:0;mso-position-horizontal:absolute;mso-position-horizontal-relative:text;mso-position-vertical:absolute;mso-position-vertical-relative:text;mso-width-percent:0;mso-height-percent:0;mso-width-relative:margin;mso-height-relative:margin;v-text-anchor:middle" o:gfxdata="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" fillcolor="#f3a875 [2165]" strokecolor="#ed7d31 [3205]" strokeweight=".5pt">
+                <v:fill color2="#f09558 [2613]" rotate="t" colors="0 #f7bda4;.5 #f5b195;1 #f8a581" focus="100%" type="gradient">
+                  <o:fill v:ext="view" type="gradientUnscaled"/>
+                </v:fill>
+                <v:shadow on="t" color="black" opacity="26214f" origin=",-.5" offset="0,3pt"/>
+                <v:textbox>
+                  <w:txbxContent>
+                    <w:p>
+                      <w:pPr>
+                        <w:jc w:val="center"/>
+                      </w:pPr>
+                      <w:r>
+                        <w:t xml:space="preserve">I/O waiting </w:t>
+                      </w:r>
+                      <w:r>
+                        <w:t>Queues</w:t>
+                      </w:r>
+                    </w:p>
+                  </w:txbxContent>
+                </v:textbox>
+              </v:shape>
+            </w:pict>
+          </mc:Fallback>
+        </mc:AlternateContent>
+      </w:r>
+      <w:r>
+        <w:rPr>
+          <w:noProof/>
+        </w:rPr>
+        <mc:AlternateContent>
+          <mc:Choice Requires="wps">
+            <w:drawing>
+              <wp:anchor distT="0" distB="0" distL="114300" distR="114300" simplePos="0" relativeHeight="251659264" behindDoc="0" locked="0" layoutInCell="1" allowOverlap="1" wp14:anchorId="16C689FB" wp14:editId="71E8089D">
+                <wp:simplePos x="0" y="0"/>
+                <wp:positionH relativeFrom="column">
+                  <wp:posOffset>363633</wp:posOffset>
+                </wp:positionH>
+                <wp:positionV relativeFrom="paragraph">
+                  <wp:posOffset>626834</wp:posOffset>
+                </wp:positionV>
+                <wp:extent cx="998855" cy="882502"/>
+                <wp:effectExtent l="57150" t="19050" r="67945" b="108585"/>
+                <wp:wrapNone/>
+                <wp:docPr id="2" name="Text Box 2"/>
+                <wp:cNvGraphicFramePr/>
+                <a:graphic xmlns:a="http://schemas.openxmlformats.org/drawingml/2006/main">
+                  <a:graphicData uri="http://schemas.microsoft.com/office/word/2010/wordprocessingShape">
+                    <wps:wsp>
+                      <wps:cNvSpPr txBox="1"/>
+                      <wps:spPr>
+                        <a:xfrm>
+                          <a:off x="0" y="0"/>
+                          <a:ext cx="998855" cy="882502"/>
+                        </a:xfrm>
+                        <a:prstGeom prst="rect">
+                          <a:avLst/>
+                        </a:prstGeom>
+                        <a:ln/>
+                        <a:effectLst>
+                          <a:outerShdw blurRad="50800" dist="38100" dir="5400000" algn="t" rotWithShape="0">
+                            <a:prstClr val="black">
+                              <a:alpha val="40000"/>
+                            </a:prstClr>
+                          </a:outerShdw>
+                        </a:effectLst>
+                      </wps:spPr>
+                      <wps:style>
+                        <a:lnRef idx="1">
+                          <a:schemeClr val="accent1"/>
+                        </a:lnRef>
+                        <a:fillRef idx="2">
+                          <a:schemeClr val="accent1"/>
+                        </a:fillRef>
+                        <a:effectRef idx="1">
+                          <a:schemeClr val="accent1"/>
+                        </a:effectRef>
+                        <a:fontRef idx="minor">
+                          <a:schemeClr val="dk1"/>
+                        </a:fontRef>
+                      </wps:style>
+                      <wps:txbx>
+                        <w:txbxContent>
+                          <w:p>
+                            <w:pPr>
+                              <w:jc w:val="center"/>
+                            </w:pPr>
+                            <w:r>
+                              <w:t>Job Queue</w:t>
+                            </w:r>
+                          </w:p>
+                        </w:txbxContent>
+                      </wps:txbx>
+                      <wps:bodyPr rot="0" spcFirstLastPara="0" vertOverflow="overflow" horzOverflow="overflow" vert="horz" wrap="square" lIns="91440" tIns="45720" rIns="91440" bIns="45720" numCol="1" spcCol="0" rtlCol="0" fromWordArt="0" anchor="ctr" anchorCtr="0" forceAA="0" compatLnSpc="1">
+                        <a:prstTxWarp prst="textNoShape">
+                          <a:avLst/>
+                        </a:prstTxWarp>
+                        <a:noAutofit/>
+                      </wps:bodyPr>
+                    </wps:wsp>
+                  </a:graphicData>
+                </a:graphic>
+                <wp14:sizeRelH relativeFrom="margin">
+                  <wp14:pctWidth>0</wp14:pctWidth>
+                </wp14:sizeRelH>
+                <wp14:sizeRelV relativeFrom="margin">
+                  <wp14:pctHeight>0</wp14:pctHeight>
+                </wp14:sizeRelV>
+              </wp:anchor>
+            </w:drawing>
+          </mc:Choice>
+          <mc:Fallback>
+            <w:pict>
+              <v:shape w14:anchorId="16C689FB" id="Text Box 2" o:spid="_x0000_s1031" type="#_x0000_t202" style="position:absolute;margin-left:28.65pt;margin-top:49.35pt;width:78.65pt;height:69.5pt;z-index:251659264;visibility:visible;mso-wrap-style:square;mso-width-percent:0;mso-height-percent:0;mso-wrap-distance-left:9pt;mso-wrap-distance-top:0;mso-wrap-distance-right:9pt;mso-wrap-distance-bottom:0;mso-position-horizontal:absolute;mso-position-horizontal-relative:text;mso-position-vertical:absolute;mso-position-vertical-relative:text;mso-width-percent:0;mso-height-percent:0;mso-width-relative:margin;mso-height-relative:margin;v-text-anchor:middle" o:gfxdata="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" fillcolor="#82a0d7 [2164]" strokecolor="#4472c4 [3204]" strokeweight=".5pt">
+                <v:fill color2="#678ccf [2612]" rotate="t" colors="0 #a8b7df;.5 #9aabd9;1 #879ed7" focus="100%" type="gradient">
+                  <o:fill v:ext="view" type="gradientUnscaled"/>
+                </v:fill>
+                <v:shadow on="t" color="black" opacity="26214f" origin=",-.5" offset="0,3pt"/>
+                <v:textbox>
+                  <w:txbxContent>
+                    <w:p>
+                      <w:pPr>
+                        <w:jc w:val="center"/>
+                      </w:pPr>
+                      <w:r>
+                        <w:t>Job Queue</w:t>
+                      </w:r>
+                    </w:p>
+                  </w:txbxContent>
+                </v:textbox>
+              </v:shape>
+            </w:pict>
+          </mc:Fallback>
+        </mc:AlternateContent>
+      </w:r>
+      <w:r>
+        <w:rPr>
+          <w:noProof/>
+        </w:rPr>
+        <mc:AlternateContent>
+          <mc:Choice Requires="wps">
+            <w:drawing>
+              <wp:inline distT="0" distB="0" distL="0" distR="0" wp14:anchorId="0EDE4B18" wp14:editId="5C1A9906">
+                <wp:extent cx="6145618" cy="2987749"/>
+                <wp:effectExtent l="38100" t="38100" r="121920" b="117475"/>
+                <wp:docPr id="1" name="Rectangle 1"/>
+                <wp:cNvGraphicFramePr/>
+                <a:graphic xmlns:a="http://schemas.openxmlformats.org/drawingml/2006/main">
+                  <a:graphicData uri="http://schemas.microsoft.com/office/word/2010/wordprocessingShape">
+                    <wps:wsp>
+                      <wps:cNvSpPr/>
+                      <wps:spPr>
+                        <a:xfrm>
+                          <a:off x="0" y="0"/>
+                          <a:ext cx="6145618" cy="2987749"/>
+                        </a:xfrm>
+                        <a:prstGeom prst="rect">
+                          <a:avLst/>
+                        </a:prstGeom>
+                        <a:effectLst>
+                          <a:outerShdw blurRad="50800" dist="38100" dir="2700000" algn="tl" rotWithShape="0">
+                            <a:prstClr val="black">
+                              <a:alpha val="40000"/>
+                            </a:prstClr>
+                          </a:outerShdw>
+                        </a:effectLst>
+                      </wps:spPr>
+                      <wps:style>
+                        <a:lnRef idx="1">
+                          <a:schemeClr val="accent6"/>
+                        </a:lnRef>
+                        <a:fillRef idx="2">
+                          <a:schemeClr val="accent6"/>
+                        </a:fillRef>
+                        <a:effectRef idx="1">
+                          <a:schemeClr val="accent6"/>
+                        </a:effectRef>
+                        <a:fontRef idx="minor">
+                          <a:schemeClr val="dk1"/>
+                        </a:fontRef>
+                      </wps:style>
+                      <wps:bodyPr rot="0" spcFirstLastPara="0" vertOverflow="overflow" horzOverflow="overflow" vert="horz" wrap="square" lIns="91440" tIns="45720" rIns="91440" bIns="45720" numCol="1" spcCol="0" rtlCol="0" fromWordArt="0" anchor="ctr" anchorCtr="0" forceAA="0" compatLnSpc="1">
+                        <a:prstTxWarp prst="textNoShape">
+                          <a:avLst/>
+                        </a:prstTxWarp>
+                        <a:noAutofit/>
+                      </wps:bodyPr>
+                    </wps:wsp>
+                  </a:graphicData>
+                </a:graphic>
+              </wp:inline>
+            </w:drawing>
+          </mc:Choice>
+          <mc:Fallback>
+            <w:pict>
+              <v:rect w14:anchorId="6A520CBA" id="Rectangle 1" o:spid="_x0000_s1026" style="width:483.9pt;height:235.25pt;visibility:visible;mso-wrap-style:square;mso-left-percent:-10001;mso-top-percent:-10001;mso-position-horizontal:absolute;mso-position-horizontal-relative:char;mso-position-vertical:absolute;mso-position-vertical-relative:line;mso-left-percent:-10001;mso-top-percent:-10001;v-text-anchor:middle" o:gfxdata="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" fillcolor="#9ecb81 [2169]" strokecolor="#70ad47 [3209]" strokeweight=".5pt">
+                <v:fill color2="#8ac066 [2617]" rotate="t" colors="0 #b5d5a7;.5 #aace99;1 #9cca86" focus="100%" type="gradient">
+                  <o:fill v:ext="view" type="gradientUnscaled"/>
+                </v:fill>
+                <v:shadow on="t" color="black" opacity="26214f" origin="-.5,-.5" offset=".74836mm,.74836mm"/>
+                <w10:anchorlock/>
+              </v:rect>
+            </w:pict>
+          </mc:Fallback>
+        </mc:AlternateContent>
+      </w:r>
+    </w:p>
+    <w:p>
+      <w:pPr>
+        <w:pStyle w:val="Content"/>
+      </w:pPr>
+      <w:r>
+        <w:t xml:space="preserve">As </w:t>
+      </w:r>
+      <w:r>
+        <w:t>we can</w:t>
+      </w:r>
+      <w:r>
+        <w:t xml:space="preserve"> see in the diagram above, we have processes that come from the job queue to the ready queue (in primary memory) that are one by one, in some manner given resources, and then their execution is completed.</w:t>
+      </w:r>
+    </w:p>
+    <w:p>
+      <w:pPr>
+        <w:pStyle w:val="Content"/>
+      </w:pPr>
+      <w:r>
+        <w:t xml:space="preserve">In multiprogramming systems however, the CPU does not remain idle whenever a process currently executing waits for I/O. It starts the execution of other processes, making an attempt to maximize CPU utilization. How does the CPU decide which </w:t>
+      </w:r>
+      <w:r>
+        <w:lastRenderedPageBreak/>
+        <w:t>process should be executed next from the ready queue for maximum utilization of the CPU? This procedure of "scheduling" the processes, is called CPU scheduling.</w:t>
+      </w:r>
+    </w:p>
+    <w:p>
+      <w:pPr>
+        <w:pStyle w:val="Heading1"/>
+      </w:pPr>
+      <w:r>
+        <w:t>Types of CPU Scheduling</w:t>
+      </w:r>
+      <w:r>
+        <w:t>:</w:t>
+      </w:r>
+    </w:p>
+    <w:tbl>
+      <w:tblPr>
+        <w:tblStyle w:val="LightList-Accent3"/>
+        <w:tblW w:w="10034" w:type="dxa"/>
+        <w:tblBorders>
+          <w:top w:val="single" w:sz="4" w:space="0" w:color="auto"/>
+          <w:left w:val="single" w:sz="4" w:space="0" w:color="auto"/>
+          <w:bottom w:val="single" w:sz="4" w:space="0" w:color="auto"/>
+          <w:right w:val="single" w:sz="4" w:space="0" w:color="auto"/>
+          <w:insideH w:val="single" w:sz="4" w:space="0" w:color="auto"/>
+          <w:insideV w:val="single" w:sz="4" w:space="0" w:color="auto"/>
+        </w:tblBorders>
+        <w:tblLook w:val="0620" w:firstRow="1" w:lastRow="0" w:firstColumn="0" w:lastColumn="0" w:noHBand="1" w:noVBand="1"/>
+      </w:tblPr>
+      <w:tblGrid>
+        <w:gridCol w:w="5276"/>
+        <w:gridCol w:w="4758"/>
+      </w:tblGrid>
+      <w:tr>
+        <w:trPr>
+          <w:cnfStyle w:val="100000000000" w:firstRow="1" w:lastRow="0" w:firstColumn="0" w:lastColumn="0" w:oddVBand="0" w:evenVBand="0" w:oddHBand="0" w:evenHBand="0" w:firstRowFirstColumn="0" w:firstRowLastColumn="0" w:lastRowFirstColumn="0" w:lastRowLastColumn="0"/>
+          <w:trHeight w:val="705"/>
+        </w:trPr>
+        <w:tc>
+          <w:tcPr>
+            <w:tcW w:w="5276" w:type="dxa"/>
+            <w:vAlign w:val="center"/>
+          </w:tcPr>
+          <w:p>
+            <w:pPr>
+              <w:jc w:val="center"/>
+              <w:rPr>
+                <w:b/>
+                <w:bCs w:val="0"/>
+                <w:sz w:val="36"/>
+                <w:szCs w:val="28"/>
+              </w:rPr>
+            </w:pPr>
+            <w:r>
+              <w:rPr>
+                <w:b/>
+                <w:bCs w:val="0"/>
+                <w:sz w:val="36"/>
+                <w:szCs w:val="28"/>
+              </w:rPr>
+              <w:t>Non-Preemptive Scheduling</w:t>
+            </w:r>
+          </w:p>
+        </w:tc>
+        <w:tc>
+          <w:tcPr>
+            <w:tcW w:w="4758" w:type="dxa"/>
+            <w:vAlign w:val="center"/>
+          </w:tcPr>
+          <w:p>
+            <w:pPr>
+              <w:jc w:val="center"/>
+              <w:rPr>
+                <w:b/>
+                <w:bCs w:val="0"/>
+                <w:sz w:val="36"/>
+                <w:szCs w:val="28"/>
+              </w:rPr>
+            </w:pPr>
+            <w:r>
+              <w:rPr>
+                <w:b/>
+                <w:bCs w:val="0"/>
+                <w:sz w:val="36"/>
+                <w:szCs w:val="28"/>
+              </w:rPr>
+              <w:t>Preemptive Scheduling</w:t>
+            </w:r>
+          </w:p>
+        </w:tc>
+      </w:tr>
+      <w:tr>
+        <w:trPr>
+          <w:trHeight w:val="675"/>
+        </w:trPr>
+        <w:tc>
+          <w:tcPr>
+            <w:tcW w:w="5276" w:type="dxa"/>
+          </w:tcPr>
+          <w:p>
+            <w:pPr>
+              <w:pStyle w:val="Content"/>
+            </w:pPr>
+            <w:r>
+              <w:t>In the case of non-preemptive scheduling, new processes are executed only after the current process has completed its execution. The process holds the resources of the CPU (CPU time) till its state changes to terminated or is pushed to the process waiting state. If a process is currently being executed by the CPU, it is not interrupted till it is completed. Once the process has completed its execution, the processer picks the next process from the ready queue (the queue in which all processes that are ready for execution are stored).</w:t>
+            </w:r>
+          </w:p>
+        </w:tc>
+        <w:tc>
+          <w:tcPr>
+            <w:tcW w:w="4758" w:type="dxa"/>
+          </w:tcPr>
+          <w:p>
+            <w:pPr>
+              <w:pStyle w:val="Content"/>
+            </w:pPr>
+            <w:r>
+              <w:t>Preemptive scheduling takes into consideration the fact that some processes could have a higher priority and hence must be executed before the processes that have a lower priority. In preemptive scheduling, the CPU resource are allocated to a process for only a limited period of time and then those resources are taken back and assigned to another process (the next in execution). If the process was yet to complete its execution, it is placed back in the ready state, where it will remain till it gets a chance to execute once again.</w:t>
+            </w:r>
+          </w:p>
+        </w:tc>
+      </w:tr>
+      <w:tr>
+        <w:trPr>
+          <w:trHeight w:val="675"/>
+        </w:trPr>
+        <w:tc>
+          <w:tcPr>
+            <w:tcW w:w="5276" w:type="dxa"/>
+          </w:tcPr>
+          <w:p>
+            <w:pPr>
+              <w:pStyle w:val="Content"/>
+            </w:pPr>
+            <w:r>
+              <w:t xml:space="preserve">Examples of non-preemptive scheduling are </w:t>
+            </w:r>
+            <w:r>
+              <w:rPr>
+                <w:b/>
+                <w:bCs/>
+              </w:rPr>
+              <w:t>First Come First Serve</w:t>
+            </w:r>
+            <w:r>
+              <w:t xml:space="preserve"> and </w:t>
+            </w:r>
+            <w:r>
+              <w:rPr>
+                <w:b/>
+                <w:bCs/>
+              </w:rPr>
+              <w:t>Shortest Job First</w:t>
+            </w:r>
+            <w:r>
+              <w:t>.</w:t>
+            </w:r>
+          </w:p>
+        </w:tc>
+        <w:tc>
+          <w:tcPr>
+            <w:tcW w:w="4758" w:type="dxa"/>
+          </w:tcPr>
+          <w:p>
+            <w:pPr>
+              <w:pStyle w:val="Content"/>
+              <w:rPr>
+                <w:bCs/>
+              </w:rPr>
+            </w:pPr>
+            <w:r>
+              <w:t xml:space="preserve">Examples of preemptive scheduling are </w:t>
+            </w:r>
+            <w:r>
+              <w:rPr>
+                <w:b/>
+                <w:bCs/>
+              </w:rPr>
+              <w:t>Round Robin</w:t>
+            </w:r>
+            <w:r>
+              <w:t xml:space="preserve"> and </w:t>
+            </w:r>
+            <w:r>
+              <w:rPr>
+                <w:b/>
+                <w:bCs/>
+              </w:rPr>
+              <w:t>Shortest Remaining Time First</w:t>
+            </w:r>
+            <w:r>
+              <w:t>.</w:t>
+            </w:r>
+          </w:p>
+        </w:tc>
+      </w:tr>
+    </w:tbl>
+    <w:p>
+      <w:pPr>
+        <w:pStyle w:val="Heading1"/>
+      </w:pPr>
+      <w:r>
+        <w:t>Important CPU Scheduling Terminologies</w:t>
+      </w:r>
+      <w:r>
+        <w:t>:</w:t>
+      </w:r>
+    </w:p>
+    <w:p>
+      <w:pPr>
+        <w:pStyle w:val="Content"/>
+        <w:numPr>
+          <w:ilvl w:val="0"/>
+          <w:numId w:val="9"/>
+        </w:numPr>
+      </w:pPr>
+      <w:r>
+        <w:rPr>
+          <w:b/>
+          <w:bCs/>
+        </w:rPr>
+        <w:t>CPU utilization</w:t>
+      </w:r>
+      <w:r>
+        <w:t>:</w:t>
+      </w:r>
+      <w:r>
+        <w:t xml:space="preserve"> </w:t>
+      </w:r>
+      <w:r>
+        <w:t>The main purpose of any CPU algorithm is to keep the CPU as busy as possible.</w:t>
+      </w:r>
+    </w:p>
+    <w:p>
+      <w:pPr>
+        <w:pStyle w:val="Content"/>
+        <w:numPr>
+          <w:ilvl w:val="0"/>
+          <w:numId w:val="9"/>
+        </w:numPr>
+      </w:pPr>
+      <w:r>
+        <w:rPr>
+          <w:b/>
+          <w:bCs/>
+        </w:rPr>
+        <w:t>Throughput</w:t>
+      </w:r>
+      <w:r>
+        <w:t>:</w:t>
+      </w:r>
+      <w:r>
+        <w:t xml:space="preserve"> </w:t>
+      </w:r>
+      <w:r>
+        <w:t>Number</w:t>
+      </w:r>
+      <w:r>
+        <w:t xml:space="preserve"> of processes that complete their execution per time unit</w:t>
+      </w:r>
+    </w:p>
+    <w:p>
+      <w:pPr>
+        <w:pStyle w:val="Content"/>
+        <w:numPr>
+          <w:ilvl w:val="0"/>
+          <w:numId w:val="9"/>
+        </w:numPr>
+      </w:pPr>
+      <w:r>
+        <w:rPr>
+          <w:b/>
+          <w:bCs/>
+        </w:rPr>
+        <w:t>Turnaround time</w:t>
+      </w:r>
+      <w:r>
+        <w:t>:</w:t>
+      </w:r>
+      <w:r>
+        <w:t xml:space="preserve"> </w:t>
+      </w:r>
+      <w:r>
+        <w:t>A</w:t>
+      </w:r>
+      <w:r>
+        <w:t>mount of time to execute a particular process</w:t>
+      </w:r>
+    </w:p>
+    <w:p>
+      <w:pPr>
+        <w:pStyle w:val="Content"/>
+        <w:numPr>
+          <w:ilvl w:val="0"/>
+          <w:numId w:val="9"/>
+        </w:numPr>
+      </w:pPr>
+      <w:r>
+        <w:rPr>
+          <w:b/>
+          <w:bCs/>
+        </w:rPr>
+        <w:t>Waiting time</w:t>
+      </w:r>
+      <w:r>
+        <w:t>:</w:t>
+      </w:r>
+      <w:r>
+        <w:t xml:space="preserve"> </w:t>
+      </w:r>
+      <w:r>
+        <w:t>A</w:t>
+      </w:r>
+      <w:r>
+        <w:t>mount of time a process has been waiting in the ready queue</w:t>
+      </w:r>
+    </w:p>
+    <w:p>
+      <w:pPr>
+        <w:pStyle w:val="Content"/>
+        <w:numPr>
+          <w:ilvl w:val="0"/>
+          <w:numId w:val="9"/>
+        </w:numPr>
+      </w:pPr>
+      <w:r>
+        <w:rPr>
+          <w:b/>
+          <w:bCs/>
+        </w:rPr>
+        <w:lastRenderedPageBreak/>
+        <w:t>Response time</w:t>
+      </w:r>
+      <w:r>
+        <w:t>:</w:t>
+      </w:r>
+      <w:r>
+        <w:t xml:space="preserve"> </w:t>
+      </w:r>
+      <w:r>
+        <w:t>A</w:t>
+      </w:r>
+      <w:r>
+        <w:t>mount of time it takes from when a request was submitted until the first response is produced, not output (for time-sharing environment)</w:t>
+      </w:r>
+      <w:r>
+        <w:t>.</w:t>
+      </w:r>
+    </w:p>
+    <w:p>
+      <w:pPr>
+        <w:pStyle w:val="Title"/>
+      </w:pPr>
+      <w:r>
+        <w:t>Analysis:</w:t>
+      </w:r>
+    </w:p>
+    <w:p>
+      <w:pPr>
+        <w:pStyle w:val="Content"/>
+      </w:pPr>
+      <w:r>
+        <w:t>Now we will discuss about one CPU scheduling algorithm.</w:t>
+      </w:r>
+    </w:p>
+    <w:p>
+      <w:pPr>
+        <w:pStyle w:val="Heading1"/>
+      </w:pPr>
+      <w:r>
+        <w:t xml:space="preserve">First Come First Serve: </w:t>
+      </w:r>
+    </w:p>
+    <w:p>
+      <w:pPr>
+        <w:pStyle w:val="Content"/>
+      </w:pPr>
+      <w:r>
+        <w:t>FCFS considered to be the simplest of all operating system scheduling algorithms. First come first serve scheduling algorithm states that the process that requests the CPU first is allocated the CPU first and is implemented by using FIFO queue.</w:t>
+      </w:r>
+    </w:p>
+    <w:p>
+      <w:pPr>
+        <w:pStyle w:val="Heading2"/>
+      </w:pPr>
+      <w:r>
+        <w:t>Characteristics of FCFS:</w:t>
+      </w:r>
+    </w:p>
+    <w:p>
+      <w:pPr>
+        <w:pStyle w:val="Content"/>
+        <w:numPr>
+          <w:ilvl w:val="0"/>
+          <w:numId w:val="12"/>
+        </w:numPr>
+      </w:pPr>
+      <w:r>
+        <w:t>FCFS supports non-preemptive and preemptive CPU scheduling algorithms.</w:t>
+      </w:r>
+    </w:p>
+    <w:p>
+      <w:pPr>
+        <w:pStyle w:val="Content"/>
+        <w:numPr>
+          <w:ilvl w:val="0"/>
+          <w:numId w:val="12"/>
+        </w:numPr>
+      </w:pPr>
+      <w:r>
+        <w:t>Tasks are always executed on a First-come, First-serve concept.</w:t>
+      </w:r>
+    </w:p>
+    <w:p>
+      <w:pPr>
+        <w:pStyle w:val="Content"/>
+        <w:numPr>
+          <w:ilvl w:val="0"/>
+          <w:numId w:val="12"/>
+        </w:numPr>
+      </w:pPr>
+      <w:r>
+        <w:t>FCFS is easy to implement and use.</w:t>
+      </w:r>
+    </w:p>
+    <w:p>
+      <w:pPr>
+        <w:pStyle w:val="Content"/>
+        <w:numPr>
+          <w:ilvl w:val="0"/>
+          <w:numId w:val="12"/>
+        </w:numPr>
+      </w:pPr>
+      <w:r>
+        <w:t>This algorithm is not much efficient in performance, and the wait time is quite high.</w:t>
+      </w:r>
+    </w:p>
+    <w:p>
+      <w:pPr>
+        <w:pStyle w:val="Heading2"/>
+      </w:pPr>
+      <w:r>
+        <w:t>Advantages of FCFS:</w:t>
+      </w:r>
+    </w:p>
+    <w:p>
+      <w:pPr>
+        <w:pStyle w:val="Content"/>
+        <w:numPr>
+          <w:ilvl w:val="0"/>
+          <w:numId w:val="11"/>
+        </w:numPr>
+      </w:pPr>
+      <w:r>
+        <w:t>Easy to implement</w:t>
+      </w:r>
+    </w:p>
+    <w:p>
+      <w:pPr>
+        <w:pStyle w:val="Content"/>
+        <w:numPr>
+          <w:ilvl w:val="0"/>
+          <w:numId w:val="11"/>
+        </w:numPr>
+      </w:pPr>
+      <w:r>
+        <w:t>First come, first serve method</w:t>
+      </w:r>
+    </w:p>
+    <w:p>
+      <w:pPr>
+        <w:pStyle w:val="Heading2"/>
+      </w:pPr>
+      <w:r>
+        <w:t>Disadvantages of FCFS:</w:t>
+      </w:r>
+    </w:p>
+    <w:p>
+      <w:pPr>
+        <w:pStyle w:val="Content"/>
+        <w:numPr>
+          <w:ilvl w:val="0"/>
+          <w:numId w:val="10"/>
+        </w:numPr>
+      </w:pPr>
+      <w:r>
+        <w:t>FCFS suffers from Convoy effect.</w:t>
+      </w:r>
+    </w:p>
+    <w:p>
+      <w:pPr>
+        <w:pStyle w:val="Content"/>
+        <w:numPr>
+          <w:ilvl w:val="0"/>
+          <w:numId w:val="10"/>
+        </w:numPr>
+      </w:pPr>
+      <w:r>
+        <w:t>The average waiting time is much higher than the other algorithms.</w:t>
+      </w:r>
+    </w:p>
+    <w:p>
+      <w:pPr>
+        <w:pStyle w:val="Content"/>
+        <w:numPr>
+          <w:ilvl w:val="0"/>
+          <w:numId w:val="10"/>
+        </w:numPr>
+      </w:pPr>
+      <w:r>
+        <w:t>FCFS is very simple and easy to implement and hence not much efficient.</w:t>
+      </w:r>
+    </w:p>
+    <w:p>
+      <w:pPr>
+        <w:spacing w:after="160" w:line="259" w:lineRule="auto"/>
+        <w:rPr>
+          <w:rFonts w:asciiTheme="majorHAnsi" w:eastAsiaTheme="majorEastAsia" w:hAnsiTheme="majorHAnsi" w:cstheme="majorBidi"/>
+          <w:color w:val="323E4F" w:themeColor="text2" w:themeShade="BF"/>
+          <w:kern w:val="28"/>
+          <w:sz w:val="52"/>
+          <w:szCs w:val="32"/>
+        </w:rPr>
+      </w:pPr>
+      <w:r>
+        <w:br w:type="page"/>
+      </w:r>
+    </w:p>
+    <w:p>
+      <w:pPr>
+        <w:pStyle w:val="Heading1"/>
+      </w:pPr>
+      <w:r>
+        <w:lastRenderedPageBreak/>
+        <w:t>Example:</w:t>
+      </w:r>
+    </w:p>
+    <w:tbl>
+      <w:tblPr>
+        <w:tblStyle w:val="GridTable4"/>
+        <w:tblW w:w="0" w:type="auto"/>
+        <w:tblLook w:val="04A0" w:firstRow="1" w:lastRow="0" w:firstColumn="1" w:lastColumn="0" w:noHBand="0" w:noVBand="1"/>
+      </w:tblPr>
+      <w:tblGrid>
+        <w:gridCol w:w="4963"/>
+        <w:gridCol w:w="4963"/>
+      </w:tblGrid>
+      <w:tr>
+        <w:trPr>
+          <w:cnfStyle w:val="100000000000" w:firstRow="1" w:lastRow="0" w:firstColumn="0" w:lastColumn="0" w:oddVBand="0" w:evenVBand="0" w:oddHBand="0" w:evenHBand="0" w:firstRowFirstColumn="0" w:firstRowLastColumn="0" w:lastRowFirstColumn="0" w:lastRowLastColumn="0"/>
+        </w:trPr>
+        <w:tc>
+          <w:tcPr>
+            <w:cnfStyle w:val="001000000000" w:firstRow="0" w:lastRow="0" w:firstColumn="1" w:lastColumn="0" w:oddVBand="0" w:evenVBand="0" w:oddHBand="0" w:evenHBand="0" w:firstRowFirstColumn="0" w:firstRowLastColumn="0" w:lastRowFirstColumn="0" w:lastRowLastColumn="0"/>
+            <w:tcW w:w="4963" w:type="dxa"/>
+          </w:tcPr>
+          <w:p>
+            <w:pPr>
+              <w:pStyle w:val="Content"/>
+              <w:jc w:val="center"/>
+              <w:rPr>
+                <w:color w:val="FFFFFF" w:themeColor="background1"/>
+              </w:rPr>
+            </w:pPr>
+            <w:r>
+              <w:rPr>
+                <w:color w:val="FFFFFF" w:themeColor="background1"/>
+              </w:rPr>
+              <w:t>Process</w:t>
+            </w:r>
+          </w:p>
+        </w:tc>
+        <w:tc>
+          <w:tcPr>
+            <w:tcW w:w="4963" w:type="dxa"/>
+          </w:tcPr>
+          <w:p>
+            <w:pPr>
+              <w:pStyle w:val="Content"/>
+              <w:jc w:val="center"/>
+              <w:cnfStyle w:val="100000000000" w:firstRow="1" w:lastRow="0" w:firstColumn="0" w:lastColumn="0" w:oddVBand="0" w:evenVBand="0" w:oddHBand="0" w:evenHBand="0" w:firstRowFirstColumn="0" w:firstRowLastColumn="0" w:lastRowFirstColumn="0" w:lastRowLastColumn="0"/>
+              <w:rPr>
+                <w:color w:val="FFFFFF" w:themeColor="background1"/>
+              </w:rPr>
+            </w:pPr>
+            <w:r>
+              <w:rPr>
+                <w:color w:val="FFFFFF" w:themeColor="background1"/>
+              </w:rPr>
+              <w:t>Burst</w:t>
+            </w:r>
+            <w:r>
+              <w:rPr>
+                <w:color w:val="FFFFFF" w:themeColor="background1"/>
+              </w:rPr>
+              <w:t xml:space="preserve"> Time</w:t>
+            </w:r>
+          </w:p>
+        </w:tc>
+      </w:tr>
+      <w:tr>
+        <w:trPr>
+          <w:cnfStyle w:val="000000100000" w:firstRow="0" w:lastRow="0" w:firstColumn="0" w:lastColumn="0" w:oddVBand="0" w:evenVBand="0" w:oddHBand="1" w:evenHBand="0" w:firstRowFirstColumn="0" w:firstRowLastColumn="0" w:lastRowFirstColumn="0" w:lastRowLastColumn="0"/>
+        </w:trPr>
+        <w:tc>
+          <w:tcPr>
+            <w:cnfStyle w:val="001000000000" w:firstRow="0" w:lastRow="0" w:firstColumn="1" w:lastColumn="0" w:oddVBand="0" w:evenVBand="0" w:oddHBand="0" w:evenHBand="0" w:firstRowFirstColumn="0" w:firstRowLastColumn="0" w:lastRowFirstColumn="0" w:lastRowLastColumn="0"/>
+            <w:tcW w:w="4963" w:type="dxa"/>
+            <w:vAlign w:val="center"/>
+          </w:tcPr>
+          <w:p>
+            <w:pPr>
+              <w:pStyle w:val="Content"/>
+              <w:jc w:val="center"/>
+            </w:pPr>
+            <w:r>
+              <w:t>P1</w:t>
+            </w:r>
+          </w:p>
+        </w:tc>
+        <w:tc>
+          <w:tcPr>
+            <w:tcW w:w="4963" w:type="dxa"/>
+            <w:vAlign w:val="center"/>
+          </w:tcPr>
+          <w:p>
+            <w:pPr>
+              <w:pStyle w:val="Content"/>
+              <w:jc w:val="center"/>
+              <w:cnfStyle w:val="000000100000" w:firstRow="0" w:lastRow="0" w:firstColumn="0" w:lastColumn="0" w:oddVBand="0" w:evenVBand="0" w:oddHBand="1" w:evenHBand="0" w:firstRowFirstColumn="0" w:firstRowLastColumn="0" w:lastRowFirstColumn="0" w:lastRowLastColumn="0"/>
+            </w:pPr>
+            <w:r>
+              <w:t>24</w:t>
+            </w:r>
+          </w:p>
+        </w:tc>
+      </w:tr>
+      <w:tr>
+        <w:tc>
+          <w:tcPr>
+            <w:cnfStyle w:val="001000000000" w:firstRow="0" w:lastRow="0" w:firstColumn="1" w:lastColumn="0" w:oddVBand="0" w:evenVBand="0" w:oddHBand="0" w:evenHBand="0" w:firstRowFirstColumn="0" w:firstRowLastColumn="0" w:lastRowFirstColumn="0" w:lastRowLastColumn="0"/>
+            <w:tcW w:w="4963" w:type="dxa"/>
+            <w:vAlign w:val="center"/>
+          </w:tcPr>
+          <w:p>
+            <w:pPr>
+              <w:pStyle w:val="Content"/>
+              <w:jc w:val="center"/>
+            </w:pPr>
+            <w:r>
+              <w:t>P2</w:t>
+            </w:r>
+          </w:p>
+        </w:tc>
+        <w:tc>
+          <w:tcPr>
+            <w:tcW w:w="4963" w:type="dxa"/>
+            <w:vAlign w:val="center"/>
+          </w:tcPr>
+          <w:p>
+            <w:pPr>
+              <w:pStyle w:val="Content"/>
+              <w:jc w:val="center"/>
+              <w:cnfStyle w:val="000000000000" w:firstRow="0" w:lastRow="0" w:firstColumn="0" w:lastColumn="0" w:oddVBand="0" w:evenVBand="0" w:oddHBand="0" w:evenHBand="0" w:firstRowFirstColumn="0" w:firstRowLastColumn="0" w:lastRowFirstColumn="0" w:lastRowLastColumn="0"/>
+            </w:pPr>
+            <w:r>
+              <w:t>3</w:t>
+            </w:r>
+          </w:p>
+        </w:tc>
+      </w:tr>
+      <w:tr>
+        <w:trPr>
+          <w:cnfStyle w:val="000000100000" w:firstRow="0" w:lastRow="0" w:firstColumn="0" w:lastColumn="0" w:oddVBand="0" w:evenVBand="0" w:oddHBand="1" w:evenHBand="0" w:firstRowFirstColumn="0" w:firstRowLastColumn="0" w:lastRowFirstColumn="0" w:lastRowLastColumn="0"/>
+        </w:trPr>
+        <w:tc>
+          <w:tcPr>
+            <w:cnfStyle w:val="001000000000" w:firstRow="0" w:lastRow="0" w:firstColumn="1" w:lastColumn="0" w:oddVBand="0" w:evenVBand="0" w:oddHBand="0" w:evenHBand="0" w:firstRowFirstColumn="0" w:firstRowLastColumn="0" w:lastRowFirstColumn="0" w:lastRowLastColumn="0"/>
+            <w:tcW w:w="4963" w:type="dxa"/>
+            <w:vAlign w:val="center"/>
+          </w:tcPr>
+          <w:p>
+            <w:pPr>
+              <w:pStyle w:val="Content"/>
+              <w:jc w:val="center"/>
+            </w:pPr>
+            <w:r>
+              <w:t>P3</w:t>
+            </w:r>
+          </w:p>
+        </w:tc>
+        <w:tc>
+          <w:tcPr>
+            <w:tcW w:w="4963" w:type="dxa"/>
+            <w:vAlign w:val="center"/>
+          </w:tcPr>
+          <w:p>
+            <w:pPr>
+              <w:pStyle w:val="Content"/>
+              <w:jc w:val="center"/>
+              <w:cnfStyle w:val="000000100000" w:firstRow="0" w:lastRow="0" w:firstColumn="0" w:lastColumn="0" w:oddVBand="0" w:evenVBand="0" w:oddHBand="1" w:evenHBand="0" w:firstRowFirstColumn="0" w:firstRowLastColumn="0" w:lastRowFirstColumn="0" w:lastRowLastColumn="0"/>
+            </w:pPr>
+            <w:r>
+              <w:t>3</w:t>
+            </w:r>
+          </w:p>
+        </w:tc>
+      </w:tr>
+    </w:tbl>
+    <w:p>
+      <w:pPr>
+        <w:pStyle w:val="Heading2"/>
+      </w:pPr>
+      <w:r>
+        <w:t>Case1:</w:t>
+      </w:r>
+    </w:p>
+    <w:p>
+      <w:pPr>
+        <w:pStyle w:val="Content"/>
+      </w:pPr>
+      <w:r>
+        <w:t>Suppose that the processes arrive in the order: P1, P2, P3</w:t>
+      </w:r>
+    </w:p>
+    <w:p>
+      <w:pPr>
+        <w:pStyle w:val="Content"/>
+      </w:pPr>
+      <w:r>
+        <w:t>The Gantt Chart for the schedule is:</w:t>
+      </w:r>
+    </w:p>
+    <w:tbl>
+      <w:tblPr>
+        <w:tblStyle w:val="TableGrid"/>
+        <w:tblW w:w="0" w:type="auto"/>
+        <w:tblInd w:w="-113" w:type="dxa"/>
+        <w:tblLook w:val="04A0" w:firstRow="1" w:lastRow="0" w:firstColumn="1" w:lastColumn="0" w:noHBand="0" w:noVBand="1"/>
+      </w:tblPr>
+      <w:tblGrid>
+        <w:gridCol w:w="113"/>
+        <w:gridCol w:w="5240"/>
+        <w:gridCol w:w="171"/>
+        <w:gridCol w:w="1955"/>
+        <w:gridCol w:w="313"/>
+        <w:gridCol w:w="1955"/>
+        <w:gridCol w:w="179"/>
+      </w:tblGrid>
+      <w:tr>
+        <w:trPr>
+          <w:gridBefore w:val="1"/>
+          <w:gridAfter w:val="1"/>
+          <w:wBefore w:w="113" w:type="dxa"/>
+          <w:wAfter w:w="179" w:type="dxa"/>
+        </w:trPr>
+        <w:tc>
+          <w:tcPr>
+            <w:tcW w:w="5240" w:type="dxa"/>
+            <w:tcBorders>
+              <w:bottom w:val="single" w:sz="4" w:space="0" w:color="auto"/>
+            </w:tcBorders>
+            <w:shd w:val="clear" w:color="auto" w:fill="FBE4D5" w:themeFill="accent2" w:themeFillTint="33"/>
+          </w:tcPr>
+          <w:p>
+            <w:pPr>
+              <w:pStyle w:val="Content"/>
+              <w:jc w:val="center"/>
+            </w:pPr>
+            <w:r>
+              <w:t>P1</w:t>
+            </w:r>
+          </w:p>
+        </w:tc>
+        <w:tc>
+          <w:tcPr>
+            <w:tcW w:w="2126" w:type="dxa"/>
+            <w:gridSpan w:val="2"/>
+            <w:tcBorders>
+              <w:bottom w:val="single" w:sz="4" w:space="0" w:color="auto"/>
+            </w:tcBorders>
+            <w:shd w:val="clear" w:color="auto" w:fill="FBE4D5" w:themeFill="accent2" w:themeFillTint="33"/>
+          </w:tcPr>
+          <w:p>
+            <w:pPr>
+              <w:pStyle w:val="Content"/>
+              <w:jc w:val="center"/>
+            </w:pPr>
+            <w:r>
+              <w:t>P2</w:t>
+            </w:r>
+          </w:p>
+        </w:tc>
+        <w:tc>
+          <w:tcPr>
+            <w:tcW w:w="2268" w:type="dxa"/>
+            <w:gridSpan w:val="2"/>
+            <w:tcBorders>
+              <w:bottom w:val="single" w:sz="4" w:space="0" w:color="auto"/>
+            </w:tcBorders>
+            <w:shd w:val="clear" w:color="auto" w:fill="FBE4D5" w:themeFill="accent2" w:themeFillTint="33"/>
+          </w:tcPr>
+          <w:p>
+            <w:pPr>
+              <w:pStyle w:val="Content"/>
+              <w:jc w:val="center"/>
+            </w:pPr>
+            <w:r>
+              <w:t>P3</w:t>
+            </w:r>
+          </w:p>
+        </w:tc>
+      </w:tr>
+      <w:tr>
+        <w:tc>
+          <w:tcPr>
+            <w:tcW w:w="5524" w:type="dxa"/>
+            <w:gridSpan w:val="3"/>
+            <w:tcBorders>
+              <w:top w:val="nil"/>
+              <w:left w:val="nil"/>
+              <w:bottom w:val="nil"/>
+              <w:right w:val="nil"/>
+            </w:tcBorders>
+          </w:tcPr>
+          <w:p>
+            <w:pPr>
+              <w:pStyle w:val="Content"/>
+            </w:pPr>
+            <w:r>
+              <w:t>0</w:t>
+            </w:r>
+            <w:r>
+              <w:t xml:space="preserve">                                                                             2</w:t>
+            </w:r>
+            <w:r>
+              <w:t>4</w:t>
+            </w:r>
+          </w:p>
+        </w:tc>
+        <w:tc>
+          <w:tcPr>
+            <w:tcW w:w="2268" w:type="dxa"/>
+            <w:gridSpan w:val="2"/>
+            <w:tcBorders>
+              <w:top w:val="nil"/>
+              <w:left w:val="nil"/>
+              <w:bottom w:val="nil"/>
+              <w:right w:val="nil"/>
+            </w:tcBorders>
+          </w:tcPr>
+          <w:p>
+            <w:pPr>
+              <w:pStyle w:val="Content"/>
+            </w:pPr>
+            <w:r>
+              <w:t xml:space="preserve">                           27</w:t>
+            </w:r>
+          </w:p>
+        </w:tc>
+        <w:tc>
+          <w:tcPr>
+            <w:tcW w:w="2134" w:type="dxa"/>
+            <w:gridSpan w:val="2"/>
+            <w:tcBorders>
+              <w:top w:val="nil"/>
+              <w:left w:val="nil"/>
+              <w:bottom w:val="nil"/>
+              <w:right w:val="nil"/>
+            </w:tcBorders>
+          </w:tcPr>
+          <w:p>
+            <w:pPr>
+              <w:pStyle w:val="Content"/>
+              <w:jc w:val="right"/>
+            </w:pPr>
+            <w:r>
+              <w:t>30</w:t>
+            </w:r>
+          </w:p>
+        </w:tc>
+      </w:tr>
+    </w:tbl>
+    <w:p>
+      <w:pPr>
+        <w:pStyle w:val="Content"/>
+      </w:pPr>
+      <w:r>
+        <w:t>Waiting time for:  P1 = 0, P2 = 24, P3 = 27</w:t>
+      </w:r>
+    </w:p>
+    <w:p>
+      <w:pPr>
+        <w:pStyle w:val="Content"/>
+      </w:pPr>
+      <w:r>
+        <w:t xml:space="preserve">Average waiting time: (0 + 24 + 27)/3 = </w:t>
+      </w:r>
+      <w:r>
+        <w:rPr>
+          <w:b/>
+          <w:bCs/>
+        </w:rPr>
+        <w:t>17</w:t>
+      </w:r>
+    </w:p>
+    <w:p>
+      <w:pPr>
+        <w:pStyle w:val="Content"/>
+      </w:pPr>
+    </w:p>
+    <w:p>
+      <w:pPr>
+        <w:pStyle w:val="Heading2"/>
+      </w:pPr>
+      <w:r>
+        <w:t>Case2:</w:t>
+      </w:r>
+    </w:p>
+    <w:p>
+      <w:pPr>
+        <w:pStyle w:val="Content"/>
+      </w:pPr>
+      <w:r>
+        <w:t>Now suppose that the processes arrive in the order: P2, P3, P1</w:t>
+      </w:r>
+    </w:p>
+    <w:p>
+      <w:pPr>
+        <w:pStyle w:val="Content"/>
+      </w:pPr>
+      <w:r>
+        <w:t>The Gantt chart for the schedule is:</w:t>
+      </w:r>
+    </w:p>
+    <w:tbl>
+      <w:tblPr>
+        <w:tblStyle w:val="TableGrid"/>
+        <w:tblW w:w="0" w:type="auto"/>
+        <w:tblInd w:w="-113" w:type="dxa"/>
+        <w:tblLook w:val="04A0" w:firstRow="1" w:lastRow="0" w:firstColumn="1" w:lastColumn="0" w:noHBand="0" w:noVBand="1"/>
+      </w:tblPr>
+      <w:tblGrid>
+        <w:gridCol w:w="113"/>
+        <w:gridCol w:w="2263"/>
+        <w:gridCol w:w="2127"/>
+        <w:gridCol w:w="283"/>
+        <w:gridCol w:w="3006"/>
+        <w:gridCol w:w="1955"/>
+        <w:gridCol w:w="179"/>
+      </w:tblGrid>
+      <w:tr>
+        <w:trPr>
+          <w:gridBefore w:val="1"/>
+          <w:gridAfter w:val="1"/>
+          <w:wBefore w:w="113" w:type="dxa"/>
+          <w:wAfter w:w="179" w:type="dxa"/>
+        </w:trPr>
+        <w:tc>
+          <w:tcPr>
+            <w:tcW w:w="2263" w:type="dxa"/>
+            <w:tcBorders>
+              <w:bottom w:val="single" w:sz="4" w:space="0" w:color="auto"/>
+            </w:tcBorders>
+            <w:shd w:val="clear" w:color="auto" w:fill="D9E2F3" w:themeFill="accent1" w:themeFillTint="33"/>
+          </w:tcPr>
+          <w:p>
+            <w:pPr>
+              <w:pStyle w:val="Content"/>
+              <w:jc w:val="center"/>
+            </w:pPr>
+            <w:r>
+              <w:t>P2</w:t>
+            </w:r>
+          </w:p>
+        </w:tc>
+        <w:tc>
+          <w:tcPr>
+            <w:tcW w:w="2410" w:type="dxa"/>
+            <w:gridSpan w:val="2"/>
+            <w:tcBorders>
+              <w:bottom w:val="single" w:sz="4" w:space="0" w:color="auto"/>
+            </w:tcBorders>
+            <w:shd w:val="clear" w:color="auto" w:fill="D9E2F3" w:themeFill="accent1" w:themeFillTint="33"/>
+          </w:tcPr>
+          <w:p>
+            <w:pPr>
+              <w:pStyle w:val="Content"/>
+              <w:jc w:val="center"/>
+            </w:pPr>
+            <w:r>
+              <w:t>P3</w:t>
+            </w:r>
+          </w:p>
+        </w:tc>
+        <w:tc>
+          <w:tcPr>
+            <w:tcW w:w="4961" w:type="dxa"/>
+            <w:gridSpan w:val="2"/>
+            <w:tcBorders>
+              <w:bottom w:val="single" w:sz="4" w:space="0" w:color="auto"/>
+            </w:tcBorders>
+            <w:shd w:val="clear" w:color="auto" w:fill="D9E2F3" w:themeFill="accent1" w:themeFillTint="33"/>
+          </w:tcPr>
+          <w:p>
+            <w:pPr>
+              <w:pStyle w:val="Content"/>
+              <w:jc w:val="center"/>
+            </w:pPr>
+            <w:r>
+              <w:t>P1</w:t>
+            </w:r>
+          </w:p>
+        </w:tc>
+      </w:tr>
+      <w:tr>
+        <w:tc>
+          <w:tcPr>
+            <w:tcW w:w="4503" w:type="dxa"/>
+            <w:gridSpan w:val="3"/>
+            <w:tcBorders>
+              <w:top w:val="nil"/>
+              <w:left w:val="nil"/>
+              <w:bottom w:val="nil"/>
+              <w:right w:val="nil"/>
+            </w:tcBorders>
+          </w:tcPr>
+          <w:p>
+            <w:pPr>
+              <w:pStyle w:val="Content"/>
+            </w:pPr>
+            <w:r>
+              <w:t xml:space="preserve">0                               </w:t>
+            </w:r>
+            <w:r>
+              <w:t xml:space="preserve"> 3</w:t>
+            </w:r>
+          </w:p>
+        </w:tc>
+        <w:tc>
+          <w:tcPr>
+            <w:tcW w:w="3289" w:type="dxa"/>
+            <w:gridSpan w:val="2"/>
+            <w:tcBorders>
+              <w:top w:val="nil"/>
+              <w:left w:val="nil"/>
+              <w:bottom w:val="nil"/>
+              <w:right w:val="nil"/>
+            </w:tcBorders>
+          </w:tcPr>
+          <w:p>
+            <w:pPr>
+              <w:pStyle w:val="Content"/>
+            </w:pPr>
+            <w:r>
+              <w:t xml:space="preserve">  6</w:t>
+            </w:r>
+          </w:p>
+        </w:tc>
+        <w:tc>
+          <w:tcPr>
+            <w:tcW w:w="2134" w:type="dxa"/>
+            <w:gridSpan w:val="2"/>
+            <w:tcBorders>
+              <w:top w:val="nil"/>
+              <w:left w:val="nil"/>
+              <w:bottom w:val="nil"/>
+              <w:right w:val="nil"/>
+            </w:tcBorders>
+          </w:tcPr>
+          <w:p>
+            <w:pPr>
+              <w:pStyle w:val="Content"/>
+              <w:jc w:val="right"/>
+            </w:pPr>
+            <w:r>
+              <w:t>30</w:t>
+            </w:r>
+          </w:p>
+        </w:tc>
+      </w:tr>
+    </w:tbl>
+    <w:p>
+      <w:pPr>
+        <w:pStyle w:val="Content"/>
+      </w:pPr>
+    </w:p>
+    <w:p>
+      <w:pPr>
+        <w:pStyle w:val="Content"/>
+      </w:pPr>
+      <w:r>
+        <w:t>Waiting time for P1 = 6</w:t>
+      </w:r>
+      <w:r>
+        <w:t>,</w:t>
+      </w:r>
+      <w:r>
+        <w:t xml:space="preserve"> P2 = 0</w:t>
+      </w:r>
+      <w:r>
+        <w:t>,</w:t>
+      </w:r>
+      <w:r>
+        <w:t xml:space="preserve"> P3 = 3</w:t>
+      </w:r>
+    </w:p>
+    <w:p>
+      <w:pPr>
+        <w:pStyle w:val="Content"/>
+      </w:pPr>
+      <w:r>
+        <w:t xml:space="preserve">Average waiting time: (6 + 0 + 3)/3 = </w:t>
+      </w:r>
+      <w:r>
+        <w:rPr>
+          <w:b/>
+          <w:bCs/>
+        </w:rPr>
+        <w:t>3</w:t>
+      </w:r>
+    </w:p>
+    <w:p>
+      <w:pPr>
+        <w:pStyle w:val="Content"/>
+      </w:pPr>
+      <w:r>
+        <w:t>Here we can see in FCFS Scheduli</w:t>
+      </w:r>
+      <w:r>
+        <w:t>ng algorithm, by taking the short</w:t>
+      </w:r>
+      <w:r>
+        <w:t xml:space="preserve"> process</w:t>
+      </w:r>
+      <w:r>
+        <w:t>es</w:t>
+      </w:r>
+      <w:r>
+        <w:t xml:space="preserve"> behind </w:t>
+      </w:r>
+      <w:r>
+        <w:t xml:space="preserve">the </w:t>
+      </w:r>
+      <w:r>
+        <w:t>long process</w:t>
+      </w:r>
+      <w:r>
+        <w:t xml:space="preserve">es (as Case2) the </w:t>
+      </w:r>
+      <w:r>
+        <w:t xml:space="preserve">average waiting time is </w:t>
+      </w:r>
+      <w:r>
+        <w:t>reduced</w:t>
+      </w:r>
+      <w:r>
+        <w:t>.</w:t>
+      </w:r>
+    </w:p>
+    <w:p>
+      <w:pPr>
+        <w:pStyle w:val="Heading1"/>
+      </w:pPr>
+      <w:r>
+        <w:t>Conclusion:</w:t>
+      </w:r>
+    </w:p>
+    <w:p>
+      <w:pPr>
+        <w:pStyle w:val="Content"/>
+        <w:numPr>
+          <w:ilvl w:val="0"/>
+          <w:numId w:val="13"/>
+        </w:numPr>
+      </w:pPr>
+      <w:r>
+        <w:t>Process Scheduling allows the OS to allocate CPU time for each process. Another important reason to use a process scheduling system is that it keeps the CPU busy at all times. This allows you to get less response time for programs.</w:t>
+      </w:r>
+    </w:p>
+    <w:p>
+      <w:pPr>
+        <w:pStyle w:val="ListParagraph"/>
+        <w:numPr>
+          <w:ilvl w:val="0"/>
+          <w:numId w:val="13"/>
+        </w:numPr>
+        <w:rPr>
+          <w:b w:val="0"/>
+        </w:rPr>
+      </w:pPr>
+      <w:r>
+        <w:rPr>
+          <w:b w:val="0"/>
+        </w:rPr>
+        <w:t xml:space="preserve">If most operating systems change their status from performance to waiting then there may always be a chance of failure in the system. </w:t>
+      </w:r>
+      <w:r>
+        <w:rPr>
+          <w:b w:val="0"/>
+        </w:rPr>
+        <w:t>So,</w:t>
+      </w:r>
+      <w:r>
+        <w:rPr>
+          <w:b w:val="0"/>
+        </w:rPr>
+        <w:t xml:space="preserve"> in order to minimize </w:t>
+      </w:r>
+      <w:r>
+        <w:rPr>
+          <w:b w:val="0"/>
+        </w:rPr>
+        <w:lastRenderedPageBreak/>
+        <w:t>this excess, the OS needs to schedule tasks in order to make full use of the CPU and avoid the possibility of deadlock.</w:t>
+      </w:r>
+    </w:p>
+    <w:p>
+      <w:pPr>
+        <w:pStyle w:val="Title"/>
+      </w:pPr>
+      <w:r>
+        <w:t>Reference:</w:t>
+      </w:r>
+    </w:p>
+    <w:p>
+      <w:pPr>
+        <w:pStyle w:val="Heading1"/>
+      </w:pPr>
+      <w:r>
+        <w:t>Reference list:</w:t>
+      </w:r>
+    </w:p>
+    <w:p>
+      <w:pPr>
+        <w:pStyle w:val="Content"/>
+      </w:pPr>
+      <w:r>
+        <w:t xml:space="preserve">Operating System </w:t>
+      </w:r>
+      <w:proofErr w:type="gramStart"/>
+      <w:r>
+        <w:t>Concepts :</w:t>
+      </w:r>
+      <w:proofErr w:type="gramEnd"/>
+      <w:r>
+        <w:t xml:space="preserve"> 8</w:t>
+      </w:r>
+      <w:r>
+        <w:rPr>
+          <w:vertAlign w:val="superscript"/>
+        </w:rPr>
+        <w:t>th</w:t>
+      </w:r>
+      <w:r>
+        <w:t xml:space="preserve"> </w:t>
+      </w:r>
+      <w:r>
+        <w:t>edition</w:t>
+      </w:r>
+      <w:r>
+        <w:t>|</w:t>
+      </w:r>
+      <w:r>
+        <w:t xml:space="preserve"> Abraham </w:t>
+      </w:r>
+      <w:proofErr w:type="spellStart"/>
+      <w:r>
+        <w:t>Silberschatz</w:t>
+      </w:r>
+      <w:proofErr w:type="spellEnd"/>
+      <w:r>
+        <w:t>, Peter B. Galvin, Greg Gagne</w:t>
+      </w:r>
+    </w:p>
+    <w:p>
+      <w:pPr>
+        <w:pStyle w:val="Content"/>
+      </w:pPr>
+    </w:p>
+    <w:p>
+      <w:pPr>
+        <w:pStyle w:val="Content"/>
+      </w:pPr>
+      <w:r>
+        <w:t>“</w:t>
+      </w:r>
+      <w:r>
+        <w:t>Scheduling Algorithms in OS</w:t>
+      </w:r>
+      <w:r>
+        <w:t xml:space="preserve">”, Scaler Topics, </w:t>
+      </w:r>
+      <w:hyperlink r:id="rId9" w:history="1">
+        <w:r>
+          <w:rPr>
+            <w:rStyle w:val="Hyperlink"/>
+          </w:rPr>
+          <w:t>https://www.scaler.com/topics/operating-system/scheduling-algorithms-in-os/</w:t>
+        </w:r>
+      </w:hyperlink>
+      <w:r>
+        <w:t xml:space="preserve">, Retrieved: </w:t>
+      </w:r>
+      <w:r>
+        <w:t>25-08-2022</w:t>
+      </w:r>
+    </w:p>
+    <w:p>
+      <w:pPr>
+        <w:pStyle w:val="Content"/>
+      </w:pPr>
+    </w:p>
+    <w:p>
+      <w:pPr>
+        <w:pStyle w:val="Content"/>
+      </w:pPr>
+      <w:r>
+        <w:t>“</w:t>
+      </w:r>
+      <w:r>
+        <w:t>First Come, First Serve – CPU Scheduling | (Non-preemptive)</w:t>
+      </w:r>
+      <w:r>
+        <w:t xml:space="preserve">”, </w:t>
+      </w:r>
+      <w:proofErr w:type="spellStart"/>
+      <w:r>
+        <w:t>GeeksForGeeks</w:t>
+      </w:r>
+      <w:proofErr w:type="spellEnd"/>
+      <w:r>
+        <w:t xml:space="preserve">, </w:t>
+      </w:r>
+      <w:hyperlink r:id="rId10" w:history="1">
+        <w:r>
+          <w:rPr>
+            <w:rStyle w:val="Hyperlink"/>
+          </w:rPr>
+          <w:t>https://www.geeksforgeeks.org/first-come-first-serve-cpu-scheduling-non-preemptive/</w:t>
+        </w:r>
+      </w:hyperlink>
+      <w:r>
+        <w:t>, Retrieved: 25-08-2022</w:t>
+      </w:r>
+    </w:p>
+    <w:p>
+      <w:pPr>
+        <w:pStyle w:val="Content"/>
+      </w:pPr>
+    </w:p>
+    <w:p>
+      <w:pPr>
+        <w:pStyle w:val="Content"/>
+      </w:pPr>
+    </w:p>
+    <w:p>
+      <w:pPr>
+        <w:pStyle w:val="Content"/>
+      </w:pPr>
+    </w:p>
+    <w:p>
+      <w:pPr>
+        <w:pStyle w:val="Content"/>
+      </w:pPr>
+    </w:p>
+    <w:p>
+      <w:pPr>
+        <w:pStyle w:val="Content"/>
+      </w:pPr>
+    </w:p>
+    <w:p>
+      <w:pPr>
+        <w:pStyle w:val="Content"/>
+      </w:pPr>
+    </w:p>
+    <w:p>
+      <w:pPr>
+        <w:pStyle w:val="Content"/>
+      </w:pPr>
+    </w:p>
+    <w:p>
+      <w:pPr>
+        <w:pStyle w:val="Content"/>
+      </w:pPr>
+    </w:p>
+    <w:p>
+      <w:pPr>
+        <w:pStyle w:val="Content"/>
+      </w:pPr>
+    </w:p>
+    <w:p>
+      <w:pPr>
+        <w:pStyle w:val="Content"/>
+      </w:pPr>
+    </w:p>
+    <w:p>
+      <w:pPr>
+        <w:pStyle w:val="Content"/>
+      </w:pPr>
+    </w:p>
+    <w:p>
+      <w:pPr>
+        <w:pStyle w:val="Content"/>
+      </w:pPr>
+    </w:p>
+    <w:p>
+      <w:pPr>
+        <w:pStyle w:val="Content"/>
+      </w:pPr>
+    </w:p>
+    <w:p>
+      <w:pPr>
+        <w:pStyle w:val="Content"/>
+      </w:pPr>
+    </w:p>
+    <w:p>
+      <w:pPr>
+        <w:pStyle w:val="Heading1"/>
+        <w:jc w:val="center"/>
+      </w:pPr>
+      <w:r>
+        <w:t>Thank You</w:t>
+      </w:r>
+    </w:p>
     <w:sectPr>
-      <w:headerReference w:type="default" r:id="rId7"/>
-      <w:footerReference w:type="default" r:id="rId8"/>
-      <w:headerReference w:type="first" r:id="rId9"/>
-      <w:footerReference w:type="first" r:id="rId10"/>
+      <w:headerReference w:type="default" r:id="rId11"/>
+      <w:footerReference w:type="default" r:id="rId12"/>
+      <w:headerReference w:type="first" r:id="rId13"/>
+      <w:footerReference w:type="first" r:id="rId14"/>
       <w:pgSz w:w="12240" w:h="15840"/>
       <w:pgMar w:top="1512" w:right="1152" w:bottom="720" w:left="1152" w:header="720" w:footer="288" w:gutter="0"/>
       <w:pgNumType w:start="1"/>
@@ -509,6 +3409,31 @@
     </w:sectPr>
   </w:body>
 </w:document>
+</file>
+
+<file path=word/endnotes.xml><?xml version="1.0" encoding="utf-8"?>
+<w:endnotes xmlns:wpc="http://schemas.microsoft.com/office/word/2010/wordprocessingCanvas" xmlns:cx="http://schemas.microsoft.com/office/drawing/2014/chartex" xmlns:cx1="http://schemas.microsoft.com/office/drawing/2015/9/8/chartex" xmlns:cx2="http://schemas.microsoft.com/office/drawing/2015/10/21/chartex" xmlns:cx3="http://schemas.microsoft.com/office/drawing/2016/5/9/chartex" xmlns:cx4="http://schemas.microsoft.com/office/drawing/2016/5/10/chartex" xmlns:cx5="http://schemas.microsoft.com/office/drawing/2016/5/11/chartex" xmlns:cx6="http://schemas.microsoft.com/office/drawing/2016/5/12/chartex" xmlns:cx7="http://schemas.microsoft.com/office/drawing/2016/5/13/chartex" xmlns:cx8="http://schemas.microsoft.com/office/drawing/2016/5/14/chartex" xmlns:mc="http://schemas.openxmlformats.org/markup-compatibility/2006" xmlns:aink="http://schemas.microsoft.com/office/drawing/2016/ink" xmlns:am3d="http://schemas.microsoft.com/office/drawing/2017/model3d" xmlns:o="urn:schemas-microsoft-com:office:office" xmlns:oel="http://schemas.microsoft.com/office/2019/extlst" xmlns:r="http://schemas.openxmlformats.org/officeDocument/2006/relationships" xmlns:m="http://schemas.openxmlformats.org/officeDocument/2006/math" xmlns:v="urn:schemas-microsoft-com:vml" xmlns:wp14="http://schemas.microsoft.com/office/word/2010/wordprocessingDrawing" xmlns:wp="http://schemas.openxmlformats.org/drawingml/2006/wordprocessingDrawing" xmlns:w10="urn:schemas-microsoft-com:office:word" xmlns:w="http://schemas.openxmlformats.org/wordprocessingml/2006/main" xmlns:w14="http://schemas.microsoft.com/office/word/2010/wordml" xmlns:w15="http://schemas.microsoft.com/office/word/2012/wordml" xmlns:w16cex="http://schemas.microsoft.com/office/word/2018/wordml/cex" xmlns:w16cid="http://schemas.microsoft.com/office/word/2016/wordml/cid" xmlns:w16="http://schemas.microsoft.com/office/word/2018/wordml" xmlns:w16sdtdh="http://schemas.microsoft.com/office/word/2020/wordml/sdtdatahash" xmlns:w16se="http://schemas.microsoft.com/office/word/2015/wordml/symex" xmlns:wpg="http://schemas.microsoft.com/office/word/2010/wordprocessingGroup" xmlns:wpi="http://schemas.microsoft.com/office/word/2010/wordprocessingInk" xmlns:wne="http://schemas.microsoft.com/office/word/2006/wordml" xmlns:wps="http://schemas.microsoft.com/office/word/2010/wordprocessingShape" mc:Ignorable="w14 w15 w16se w16cid w16 w16cex w16sdtdh wp14">
+  <w:endnote w:type="separator" w:id="-1">
+    <w:p>
+      <w:pPr>
+        <w:spacing w:line="240" w:lineRule="auto"/>
+      </w:pPr>
+      <w:r>
+        <w:separator/>
+      </w:r>
+    </w:p>
+  </w:endnote>
+  <w:endnote w:type="continuationSeparator" w:id="0">
+    <w:p>
+      <w:pPr>
+        <w:spacing w:line="240" w:lineRule="auto"/>
+      </w:pPr>
+      <w:r>
+        <w:continuationSeparator/>
+      </w:r>
+    </w:p>
+  </w:endnote>
+</w:endnotes>
 </file>
 
 <file path=word/footer1.xml><?xml version="1.0" encoding="utf-8"?>
@@ -627,6 +3552,31 @@
     </w:r>
   </w:p>
 </w:ftr>
+</file>
+
+<file path=word/footnotes.xml><?xml version="1.0" encoding="utf-8"?>
+<w:footnotes xmlns:wpc="http://schemas.microsoft.com/office/word/2010/wordprocessingCanvas" xmlns:cx="http://schemas.microsoft.com/office/drawing/2014/chartex" xmlns:cx1="http://schemas.microsoft.com/office/drawing/2015/9/8/chartex" xmlns:cx2="http://schemas.microsoft.com/office/drawing/2015/10/21/chartex" xmlns:cx3="http://schemas.microsoft.com/office/drawing/2016/5/9/chartex" xmlns:cx4="http://schemas.microsoft.com/office/drawing/2016/5/10/chartex" xmlns:cx5="http://schemas.microsoft.com/office/drawing/2016/5/11/chartex" xmlns:cx6="http://schemas.microsoft.com/office/drawing/2016/5/12/chartex" xmlns:cx7="http://schemas.microsoft.com/office/drawing/2016/5/13/chartex" xmlns:cx8="http://schemas.microsoft.com/office/drawing/2016/5/14/chartex" xmlns:mc="http://schemas.openxmlformats.org/markup-compatibility/2006" xmlns:aink="http://schemas.microsoft.com/office/drawing/2016/ink" xmlns:am3d="http://schemas.microsoft.com/office/drawing/2017/model3d" xmlns:o="urn:schemas-microsoft-com:office:office" xmlns:oel="http://schemas.microsoft.com/office/2019/extlst" xmlns:r="http://schemas.openxmlformats.org/officeDocument/2006/relationships" xmlns:m="http://schemas.openxmlformats.org/officeDocument/2006/math" xmlns:v="urn:schemas-microsoft-com:vml" xmlns:wp14="http://schemas.microsoft.com/office/word/2010/wordprocessingDrawing" xmlns:wp="http://schemas.openxmlformats.org/drawingml/2006/wordprocessingDrawing" xmlns:w10="urn:schemas-microsoft-com:office:word" xmlns:w="http://schemas.openxmlformats.org/wordprocessingml/2006/main" xmlns:w14="http://schemas.microsoft.com/office/word/2010/wordml" xmlns:w15="http://schemas.microsoft.com/office/word/2012/wordml" xmlns:w16cex="http://schemas.microsoft.com/office/word/2018/wordml/cex" xmlns:w16cid="http://schemas.microsoft.com/office/word/2016/wordml/cid" xmlns:w16="http://schemas.microsoft.com/office/word/2018/wordml" xmlns:w16sdtdh="http://schemas.microsoft.com/office/word/2020/wordml/sdtdatahash" xmlns:w16se="http://schemas.microsoft.com/office/word/2015/wordml/symex" xmlns:wpg="http://schemas.microsoft.com/office/word/2010/wordprocessingGroup" xmlns:wpi="http://schemas.microsoft.com/office/word/2010/wordprocessingInk" xmlns:wne="http://schemas.microsoft.com/office/word/2006/wordml" xmlns:wps="http://schemas.microsoft.com/office/word/2010/wordprocessingShape" mc:Ignorable="w14 w15 w16se w16cid w16 w16cex w16sdtdh wp14">
+  <w:footnote w:type="separator" w:id="-1">
+    <w:p>
+      <w:pPr>
+        <w:spacing w:line="240" w:lineRule="auto"/>
+      </w:pPr>
+      <w:r>
+        <w:separator/>
+      </w:r>
+    </w:p>
+  </w:footnote>
+  <w:footnote w:type="continuationSeparator" w:id="0">
+    <w:p>
+      <w:pPr>
+        <w:spacing w:line="240" w:lineRule="auto"/>
+      </w:pPr>
+      <w:r>
+        <w:continuationSeparator/>
+      </w:r>
+    </w:p>
+  </w:footnote>
+</w:footnotes>
 </file>
 
 <file path=word/header1.xml><?xml version="1.0" encoding="utf-8"?>
@@ -814,6 +3764,92 @@
 <file path=word/numbering.xml><?xml version="1.0" encoding="utf-8"?>
 <w:numbering xmlns:wpc="http://schemas.microsoft.com/office/word/2010/wordprocessingCanvas" xmlns:cx="http://schemas.microsoft.com/office/drawing/2014/chartex" xmlns:cx1="http://schemas.microsoft.com/office/drawing/2015/9/8/chartex" xmlns:cx2="http://schemas.microsoft.com/office/drawing/2015/10/21/chartex" xmlns:cx3="http://schemas.microsoft.com/office/drawing/2016/5/9/chartex" xmlns:cx4="http://schemas.microsoft.com/office/drawing/2016/5/10/chartex" xmlns:cx5="http://schemas.microsoft.com/office/drawing/2016/5/11/chartex" xmlns:cx6="http://schemas.microsoft.com/office/drawing/2016/5/12/chartex" xmlns:cx7="http://schemas.microsoft.com/office/drawing/2016/5/13/chartex" xmlns:cx8="http://schemas.microsoft.com/office/drawing/2016/5/14/chartex" xmlns:mc="http://schemas.openxmlformats.org/markup-compatibility/2006" xmlns:aink="http://schemas.microsoft.com/office/drawing/2016/ink" xmlns:am3d="http://schemas.microsoft.com/office/drawing/2017/model3d" xmlns:o="urn:schemas-microsoft-com:office:office" xmlns:oel="http://schemas.microsoft.com/office/2019/extlst" xmlns:r="http://schemas.openxmlformats.org/officeDocument/2006/relationships" xmlns:m="http://schemas.openxmlformats.org/officeDocument/2006/math" xmlns:v="urn:schemas-microsoft-com:vml" xmlns:wp14="http://schemas.microsoft.com/office/word/2010/wordprocessingDrawing" xmlns:wp="http://schemas.openxmlformats.org/drawingml/2006/wordprocessingDrawing" xmlns:w10="urn:schemas-microsoft-com:office:word" xmlns:w="http://schemas.openxmlformats.org/wordprocessingml/2006/main" xmlns:w14="http://schemas.microsoft.com/office/word/2010/wordml" xmlns:w15="http://schemas.microsoft.com/office/word/2012/wordml" xmlns:w16cex="http://schemas.microsoft.com/office/word/2018/wordml/cex" xmlns:w16cid="http://schemas.microsoft.com/office/word/2016/wordml/cid" xmlns:w16="http://schemas.microsoft.com/office/word/2018/wordml" xmlns:w16sdtdh="http://schemas.microsoft.com/office/word/2020/wordml/sdtdatahash" xmlns:w16se="http://schemas.microsoft.com/office/word/2015/wordml/symex" xmlns:wpg="http://schemas.microsoft.com/office/word/2010/wordprocessingGroup" xmlns:wpi="http://schemas.microsoft.com/office/word/2010/wordprocessingInk" xmlns:wne="http://schemas.microsoft.com/office/word/2006/wordml" xmlns:wps="http://schemas.microsoft.com/office/word/2010/wordprocessingShape" mc:Ignorable="w14 w15 w16se w16cid w16 w16cex w16sdtdh wp14">
   <w:abstractNum w:abstractNumId="0" w15:restartNumberingAfterBreak="0">
+    <w:nsid w:val="052D404C"/>
+    <w:multiLevelType w:val="hybridMultilevel"/>
+    <w:tmpl w:val="E026918A"/>
+    <w:lvl w:ilvl="0" w:tplc="4009000F">
+      <w:start w:val="1"/>
+      <w:numFmt w:val="decimal"/>
+      <w:lvlText w:val="%1."/>
+      <w:lvlJc w:val="left"/>
+      <w:pPr>
+        <w:ind w:left="720" w:hanging="360"/>
+      </w:pPr>
+    </w:lvl>
+    <w:lvl w:ilvl="1" w:tplc="40090019" w:tentative="1">
+      <w:start w:val="1"/>
+      <w:numFmt w:val="lowerLetter"/>
+      <w:lvlText w:val="%2."/>
+      <w:lvlJc w:val="left"/>
+      <w:pPr>
+        <w:ind w:left="1440" w:hanging="360"/>
+      </w:pPr>
+    </w:lvl>
+    <w:lvl w:ilvl="2" w:tplc="4009001B" w:tentative="1">
+      <w:start w:val="1"/>
+      <w:numFmt w:val="lowerRoman"/>
+      <w:lvlText w:val="%3."/>
+      <w:lvlJc w:val="right"/>
+      <w:pPr>
+        <w:ind w:left="2160" w:hanging="180"/>
+      </w:pPr>
+    </w:lvl>
+    <w:lvl w:ilvl="3" w:tplc="4009000F" w:tentative="1">
+      <w:start w:val="1"/>
+      <w:numFmt w:val="decimal"/>
+      <w:lvlText w:val="%4."/>
+      <w:lvlJc w:val="left"/>
+      <w:pPr>
+        <w:ind w:left="2880" w:hanging="360"/>
+      </w:pPr>
+    </w:lvl>
+    <w:lvl w:ilvl="4" w:tplc="40090019" w:tentative="1">
+      <w:start w:val="1"/>
+      <w:numFmt w:val="lowerLetter"/>
+      <w:lvlText w:val="%5."/>
+      <w:lvlJc w:val="left"/>
+      <w:pPr>
+        <w:ind w:left="3600" w:hanging="360"/>
+      </w:pPr>
+    </w:lvl>
+    <w:lvl w:ilvl="5" w:tplc="4009001B" w:tentative="1">
+      <w:start w:val="1"/>
+      <w:numFmt w:val="lowerRoman"/>
+      <w:lvlText w:val="%6."/>
+      <w:lvlJc w:val="right"/>
+      <w:pPr>
+        <w:ind w:left="4320" w:hanging="180"/>
+      </w:pPr>
+    </w:lvl>
+    <w:lvl w:ilvl="6" w:tplc="4009000F" w:tentative="1">
+      <w:start w:val="1"/>
+      <w:numFmt w:val="decimal"/>
+      <w:lvlText w:val="%7."/>
+      <w:lvlJc w:val="left"/>
+      <w:pPr>
+        <w:ind w:left="5040" w:hanging="360"/>
+      </w:pPr>
+    </w:lvl>
+    <w:lvl w:ilvl="7" w:tplc="40090019" w:tentative="1">
+      <w:start w:val="1"/>
+      <w:numFmt w:val="lowerLetter"/>
+      <w:lvlText w:val="%8."/>
+      <w:lvlJc w:val="left"/>
+      <w:pPr>
+        <w:ind w:left="5760" w:hanging="360"/>
+      </w:pPr>
+    </w:lvl>
+    <w:lvl w:ilvl="8" w:tplc="4009001B" w:tentative="1">
+      <w:start w:val="1"/>
+      <w:numFmt w:val="lowerRoman"/>
+      <w:lvlText w:val="%9."/>
+      <w:lvlJc w:val="right"/>
+      <w:pPr>
+        <w:ind w:left="6480" w:hanging="180"/>
+      </w:pPr>
+    </w:lvl>
+  </w:abstractNum>
+  <w:abstractNum w:abstractNumId="1" w15:restartNumberingAfterBreak="0">
     <w:nsid w:val="0A3D7E69"/>
     <w:multiLevelType w:val="hybridMultilevel"/>
     <w:tmpl w:val="AAD8D49E"/>
@@ -899,7 +3935,7 @@
       </w:pPr>
     </w:lvl>
   </w:abstractNum>
-  <w:abstractNum w:abstractNumId="1" w15:restartNumberingAfterBreak="0">
+  <w:abstractNum w:abstractNumId="2" w15:restartNumberingAfterBreak="0">
     <w:nsid w:val="11D5452A"/>
     <w:multiLevelType w:val="hybridMultilevel"/>
     <w:tmpl w:val="58FE7428"/>
@@ -985,7 +4021,93 @@
       </w:pPr>
     </w:lvl>
   </w:abstractNum>
-  <w:abstractNum w:abstractNumId="2" w15:restartNumberingAfterBreak="0">
+  <w:abstractNum w:abstractNumId="3" w15:restartNumberingAfterBreak="0">
+    <w:nsid w:val="1B716BDC"/>
+    <w:multiLevelType w:val="hybridMultilevel"/>
+    <w:tmpl w:val="526697AE"/>
+    <w:lvl w:ilvl="0" w:tplc="4009000F">
+      <w:start w:val="1"/>
+      <w:numFmt w:val="decimal"/>
+      <w:lvlText w:val="%1."/>
+      <w:lvlJc w:val="left"/>
+      <w:pPr>
+        <w:ind w:left="720" w:hanging="360"/>
+      </w:pPr>
+    </w:lvl>
+    <w:lvl w:ilvl="1" w:tplc="40090019" w:tentative="1">
+      <w:start w:val="1"/>
+      <w:numFmt w:val="lowerLetter"/>
+      <w:lvlText w:val="%2."/>
+      <w:lvlJc w:val="left"/>
+      <w:pPr>
+        <w:ind w:left="1440" w:hanging="360"/>
+      </w:pPr>
+    </w:lvl>
+    <w:lvl w:ilvl="2" w:tplc="4009001B" w:tentative="1">
+      <w:start w:val="1"/>
+      <w:numFmt w:val="lowerRoman"/>
+      <w:lvlText w:val="%3."/>
+      <w:lvlJc w:val="right"/>
+      <w:pPr>
+        <w:ind w:left="2160" w:hanging="180"/>
+      </w:pPr>
+    </w:lvl>
+    <w:lvl w:ilvl="3" w:tplc="4009000F" w:tentative="1">
+      <w:start w:val="1"/>
+      <w:numFmt w:val="decimal"/>
+      <w:lvlText w:val="%4."/>
+      <w:lvlJc w:val="left"/>
+      <w:pPr>
+        <w:ind w:left="2880" w:hanging="360"/>
+      </w:pPr>
+    </w:lvl>
+    <w:lvl w:ilvl="4" w:tplc="40090019" w:tentative="1">
+      <w:start w:val="1"/>
+      <w:numFmt w:val="lowerLetter"/>
+      <w:lvlText w:val="%5."/>
+      <w:lvlJc w:val="left"/>
+      <w:pPr>
+        <w:ind w:left="3600" w:hanging="360"/>
+      </w:pPr>
+    </w:lvl>
+    <w:lvl w:ilvl="5" w:tplc="4009001B" w:tentative="1">
+      <w:start w:val="1"/>
+      <w:numFmt w:val="lowerRoman"/>
+      <w:lvlText w:val="%6."/>
+      <w:lvlJc w:val="right"/>
+      <w:pPr>
+        <w:ind w:left="4320" w:hanging="180"/>
+      </w:pPr>
+    </w:lvl>
+    <w:lvl w:ilvl="6" w:tplc="4009000F" w:tentative="1">
+      <w:start w:val="1"/>
+      <w:numFmt w:val="decimal"/>
+      <w:lvlText w:val="%7."/>
+      <w:lvlJc w:val="left"/>
+      <w:pPr>
+        <w:ind w:left="5040" w:hanging="360"/>
+      </w:pPr>
+    </w:lvl>
+    <w:lvl w:ilvl="7" w:tplc="40090019" w:tentative="1">
+      <w:start w:val="1"/>
+      <w:numFmt w:val="lowerLetter"/>
+      <w:lvlText w:val="%8."/>
+      <w:lvlJc w:val="left"/>
+      <w:pPr>
+        <w:ind w:left="5760" w:hanging="360"/>
+      </w:pPr>
+    </w:lvl>
+    <w:lvl w:ilvl="8" w:tplc="4009001B" w:tentative="1">
+      <w:start w:val="1"/>
+      <w:numFmt w:val="lowerRoman"/>
+      <w:lvlText w:val="%9."/>
+      <w:lvlJc w:val="right"/>
+      <w:pPr>
+        <w:ind w:left="6480" w:hanging="180"/>
+      </w:pPr>
+    </w:lvl>
+  </w:abstractNum>
+  <w:abstractNum w:abstractNumId="4" w15:restartNumberingAfterBreak="0">
     <w:nsid w:val="1C86052F"/>
     <w:multiLevelType w:val="hybridMultilevel"/>
     <w:tmpl w:val="FFD2A442"/>
@@ -1071,7 +4193,7 @@
       </w:pPr>
     </w:lvl>
   </w:abstractNum>
-  <w:abstractNum w:abstractNumId="3" w15:restartNumberingAfterBreak="0">
+  <w:abstractNum w:abstractNumId="5" w15:restartNumberingAfterBreak="0">
     <w:nsid w:val="1FEF4B1F"/>
     <w:multiLevelType w:val="hybridMultilevel"/>
     <w:tmpl w:val="53D68D70"/>
@@ -1157,7 +4279,179 @@
       </w:pPr>
     </w:lvl>
   </w:abstractNum>
-  <w:abstractNum w:abstractNumId="4" w15:restartNumberingAfterBreak="0">
+  <w:abstractNum w:abstractNumId="6" w15:restartNumberingAfterBreak="0">
+    <w:nsid w:val="2E082303"/>
+    <w:multiLevelType w:val="hybridMultilevel"/>
+    <w:tmpl w:val="C720C608"/>
+    <w:lvl w:ilvl="0" w:tplc="4009000F">
+      <w:start w:val="1"/>
+      <w:numFmt w:val="decimal"/>
+      <w:lvlText w:val="%1."/>
+      <w:lvlJc w:val="left"/>
+      <w:pPr>
+        <w:ind w:left="720" w:hanging="360"/>
+      </w:pPr>
+    </w:lvl>
+    <w:lvl w:ilvl="1" w:tplc="40090019" w:tentative="1">
+      <w:start w:val="1"/>
+      <w:numFmt w:val="lowerLetter"/>
+      <w:lvlText w:val="%2."/>
+      <w:lvlJc w:val="left"/>
+      <w:pPr>
+        <w:ind w:left="1440" w:hanging="360"/>
+      </w:pPr>
+    </w:lvl>
+    <w:lvl w:ilvl="2" w:tplc="4009001B" w:tentative="1">
+      <w:start w:val="1"/>
+      <w:numFmt w:val="lowerRoman"/>
+      <w:lvlText w:val="%3."/>
+      <w:lvlJc w:val="right"/>
+      <w:pPr>
+        <w:ind w:left="2160" w:hanging="180"/>
+      </w:pPr>
+    </w:lvl>
+    <w:lvl w:ilvl="3" w:tplc="4009000F" w:tentative="1">
+      <w:start w:val="1"/>
+      <w:numFmt w:val="decimal"/>
+      <w:lvlText w:val="%4."/>
+      <w:lvlJc w:val="left"/>
+      <w:pPr>
+        <w:ind w:left="2880" w:hanging="360"/>
+      </w:pPr>
+    </w:lvl>
+    <w:lvl w:ilvl="4" w:tplc="40090019" w:tentative="1">
+      <w:start w:val="1"/>
+      <w:numFmt w:val="lowerLetter"/>
+      <w:lvlText w:val="%5."/>
+      <w:lvlJc w:val="left"/>
+      <w:pPr>
+        <w:ind w:left="3600" w:hanging="360"/>
+      </w:pPr>
+    </w:lvl>
+    <w:lvl w:ilvl="5" w:tplc="4009001B" w:tentative="1">
+      <w:start w:val="1"/>
+      <w:numFmt w:val="lowerRoman"/>
+      <w:lvlText w:val="%6."/>
+      <w:lvlJc w:val="right"/>
+      <w:pPr>
+        <w:ind w:left="4320" w:hanging="180"/>
+      </w:pPr>
+    </w:lvl>
+    <w:lvl w:ilvl="6" w:tplc="4009000F" w:tentative="1">
+      <w:start w:val="1"/>
+      <w:numFmt w:val="decimal"/>
+      <w:lvlText w:val="%7."/>
+      <w:lvlJc w:val="left"/>
+      <w:pPr>
+        <w:ind w:left="5040" w:hanging="360"/>
+      </w:pPr>
+    </w:lvl>
+    <w:lvl w:ilvl="7" w:tplc="40090019" w:tentative="1">
+      <w:start w:val="1"/>
+      <w:numFmt w:val="lowerLetter"/>
+      <w:lvlText w:val="%8."/>
+      <w:lvlJc w:val="left"/>
+      <w:pPr>
+        <w:ind w:left="5760" w:hanging="360"/>
+      </w:pPr>
+    </w:lvl>
+    <w:lvl w:ilvl="8" w:tplc="4009001B" w:tentative="1">
+      <w:start w:val="1"/>
+      <w:numFmt w:val="lowerRoman"/>
+      <w:lvlText w:val="%9."/>
+      <w:lvlJc w:val="right"/>
+      <w:pPr>
+        <w:ind w:left="6480" w:hanging="180"/>
+      </w:pPr>
+    </w:lvl>
+  </w:abstractNum>
+  <w:abstractNum w:abstractNumId="7" w15:restartNumberingAfterBreak="0">
+    <w:nsid w:val="3A587FA0"/>
+    <w:multiLevelType w:val="hybridMultilevel"/>
+    <w:tmpl w:val="0028418A"/>
+    <w:lvl w:ilvl="0" w:tplc="4009000F">
+      <w:start w:val="1"/>
+      <w:numFmt w:val="decimal"/>
+      <w:lvlText w:val="%1."/>
+      <w:lvlJc w:val="left"/>
+      <w:pPr>
+        <w:ind w:left="720" w:hanging="360"/>
+      </w:pPr>
+    </w:lvl>
+    <w:lvl w:ilvl="1" w:tplc="40090019" w:tentative="1">
+      <w:start w:val="1"/>
+      <w:numFmt w:val="lowerLetter"/>
+      <w:lvlText w:val="%2."/>
+      <w:lvlJc w:val="left"/>
+      <w:pPr>
+        <w:ind w:left="1440" w:hanging="360"/>
+      </w:pPr>
+    </w:lvl>
+    <w:lvl w:ilvl="2" w:tplc="4009001B" w:tentative="1">
+      <w:start w:val="1"/>
+      <w:numFmt w:val="lowerRoman"/>
+      <w:lvlText w:val="%3."/>
+      <w:lvlJc w:val="right"/>
+      <w:pPr>
+        <w:ind w:left="2160" w:hanging="180"/>
+      </w:pPr>
+    </w:lvl>
+    <w:lvl w:ilvl="3" w:tplc="4009000F" w:tentative="1">
+      <w:start w:val="1"/>
+      <w:numFmt w:val="decimal"/>
+      <w:lvlText w:val="%4."/>
+      <w:lvlJc w:val="left"/>
+      <w:pPr>
+        <w:ind w:left="2880" w:hanging="360"/>
+      </w:pPr>
+    </w:lvl>
+    <w:lvl w:ilvl="4" w:tplc="40090019" w:tentative="1">
+      <w:start w:val="1"/>
+      <w:numFmt w:val="lowerLetter"/>
+      <w:lvlText w:val="%5."/>
+      <w:lvlJc w:val="left"/>
+      <w:pPr>
+        <w:ind w:left="3600" w:hanging="360"/>
+      </w:pPr>
+    </w:lvl>
+    <w:lvl w:ilvl="5" w:tplc="4009001B" w:tentative="1">
+      <w:start w:val="1"/>
+      <w:numFmt w:val="lowerRoman"/>
+      <w:lvlText w:val="%6."/>
+      <w:lvlJc w:val="right"/>
+      <w:pPr>
+        <w:ind w:left="4320" w:hanging="180"/>
+      </w:pPr>
+    </w:lvl>
+    <w:lvl w:ilvl="6" w:tplc="4009000F" w:tentative="1">
+      <w:start w:val="1"/>
+      <w:numFmt w:val="decimal"/>
+      <w:lvlText w:val="%7."/>
+      <w:lvlJc w:val="left"/>
+      <w:pPr>
+        <w:ind w:left="5040" w:hanging="360"/>
+      </w:pPr>
+    </w:lvl>
+    <w:lvl w:ilvl="7" w:tplc="40090019" w:tentative="1">
+      <w:start w:val="1"/>
+      <w:numFmt w:val="lowerLetter"/>
+      <w:lvlText w:val="%8."/>
+      <w:lvlJc w:val="left"/>
+      <w:pPr>
+        <w:ind w:left="5760" w:hanging="360"/>
+      </w:pPr>
+    </w:lvl>
+    <w:lvl w:ilvl="8" w:tplc="4009001B" w:tentative="1">
+      <w:start w:val="1"/>
+      <w:numFmt w:val="lowerRoman"/>
+      <w:lvlText w:val="%9."/>
+      <w:lvlJc w:val="right"/>
+      <w:pPr>
+        <w:ind w:left="6480" w:hanging="180"/>
+      </w:pPr>
+    </w:lvl>
+  </w:abstractNum>
+  <w:abstractNum w:abstractNumId="8" w15:restartNumberingAfterBreak="0">
     <w:nsid w:val="4F855857"/>
     <w:multiLevelType w:val="hybridMultilevel"/>
     <w:tmpl w:val="7678538E"/>
@@ -1243,7 +4537,7 @@
       </w:pPr>
     </w:lvl>
   </w:abstractNum>
-  <w:abstractNum w:abstractNumId="5" w15:restartNumberingAfterBreak="0">
+  <w:abstractNum w:abstractNumId="9" w15:restartNumberingAfterBreak="0">
     <w:nsid w:val="57576606"/>
     <w:multiLevelType w:val="multilevel"/>
     <w:tmpl w:val="398039CE"/>
@@ -1356,7 +4650,206 @@
       </w:rPr>
     </w:lvl>
   </w:abstractNum>
-  <w:abstractNum w:abstractNumId="6" w15:restartNumberingAfterBreak="0">
+  <w:abstractNum w:abstractNumId="10" w15:restartNumberingAfterBreak="0">
+    <w:nsid w:val="5EA10659"/>
+    <w:multiLevelType w:val="hybridMultilevel"/>
+    <w:tmpl w:val="4510D682"/>
+    <w:lvl w:ilvl="0" w:tplc="4009000F">
+      <w:start w:val="1"/>
+      <w:numFmt w:val="decimal"/>
+      <w:lvlText w:val="%1."/>
+      <w:lvlJc w:val="left"/>
+      <w:pPr>
+        <w:ind w:left="720" w:hanging="360"/>
+      </w:pPr>
+    </w:lvl>
+    <w:lvl w:ilvl="1" w:tplc="40090019" w:tentative="1">
+      <w:start w:val="1"/>
+      <w:numFmt w:val="lowerLetter"/>
+      <w:lvlText w:val="%2."/>
+      <w:lvlJc w:val="left"/>
+      <w:pPr>
+        <w:ind w:left="1440" w:hanging="360"/>
+      </w:pPr>
+    </w:lvl>
+    <w:lvl w:ilvl="2" w:tplc="4009001B" w:tentative="1">
+      <w:start w:val="1"/>
+      <w:numFmt w:val="lowerRoman"/>
+      <w:lvlText w:val="%3."/>
+      <w:lvlJc w:val="right"/>
+      <w:pPr>
+        <w:ind w:left="2160" w:hanging="180"/>
+      </w:pPr>
+    </w:lvl>
+    <w:lvl w:ilvl="3" w:tplc="4009000F" w:tentative="1">
+      <w:start w:val="1"/>
+      <w:numFmt w:val="decimal"/>
+      <w:lvlText w:val="%4."/>
+      <w:lvlJc w:val="left"/>
+      <w:pPr>
+        <w:ind w:left="2880" w:hanging="360"/>
+      </w:pPr>
+    </w:lvl>
+    <w:lvl w:ilvl="4" w:tplc="40090019" w:tentative="1">
+      <w:start w:val="1"/>
+      <w:numFmt w:val="lowerLetter"/>
+      <w:lvlText w:val="%5."/>
+      <w:lvlJc w:val="left"/>
+      <w:pPr>
+        <w:ind w:left="3600" w:hanging="360"/>
+      </w:pPr>
+    </w:lvl>
+    <w:lvl w:ilvl="5" w:tplc="4009001B" w:tentative="1">
+      <w:start w:val="1"/>
+      <w:numFmt w:val="lowerRoman"/>
+      <w:lvlText w:val="%6."/>
+      <w:lvlJc w:val="right"/>
+      <w:pPr>
+        <w:ind w:left="4320" w:hanging="180"/>
+      </w:pPr>
+    </w:lvl>
+    <w:lvl w:ilvl="6" w:tplc="4009000F" w:tentative="1">
+      <w:start w:val="1"/>
+      <w:numFmt w:val="decimal"/>
+      <w:lvlText w:val="%7."/>
+      <w:lvlJc w:val="left"/>
+      <w:pPr>
+        <w:ind w:left="5040" w:hanging="360"/>
+      </w:pPr>
+    </w:lvl>
+    <w:lvl w:ilvl="7" w:tplc="40090019" w:tentative="1">
+      <w:start w:val="1"/>
+      <w:numFmt w:val="lowerLetter"/>
+      <w:lvlText w:val="%8."/>
+      <w:lvlJc w:val="left"/>
+      <w:pPr>
+        <w:ind w:left="5760" w:hanging="360"/>
+      </w:pPr>
+    </w:lvl>
+    <w:lvl w:ilvl="8" w:tplc="4009001B" w:tentative="1">
+      <w:start w:val="1"/>
+      <w:numFmt w:val="lowerRoman"/>
+      <w:lvlText w:val="%9."/>
+      <w:lvlJc w:val="right"/>
+      <w:pPr>
+        <w:ind w:left="6480" w:hanging="180"/>
+      </w:pPr>
+    </w:lvl>
+  </w:abstractNum>
+  <w:abstractNum w:abstractNumId="11" w15:restartNumberingAfterBreak="0">
+    <w:nsid w:val="5F8A6ECC"/>
+    <w:multiLevelType w:val="hybridMultilevel"/>
+    <w:tmpl w:val="99C255BC"/>
+    <w:lvl w:ilvl="0" w:tplc="40090001">
+      <w:start w:val="1"/>
+      <w:numFmt w:val="bullet"/>
+      <w:lvlText w:val=""/>
+      <w:lvlJc w:val="left"/>
+      <w:pPr>
+        <w:ind w:left="720" w:hanging="360"/>
+      </w:pPr>
+      <w:rPr>
+        <w:rFonts w:ascii="Symbol" w:hAnsi="Symbol" w:hint="default"/>
+      </w:rPr>
+    </w:lvl>
+    <w:lvl w:ilvl="1" w:tplc="40090003" w:tentative="1">
+      <w:start w:val="1"/>
+      <w:numFmt w:val="bullet"/>
+      <w:lvlText w:val="o"/>
+      <w:lvlJc w:val="left"/>
+      <w:pPr>
+        <w:ind w:left="1440" w:hanging="360"/>
+      </w:pPr>
+      <w:rPr>
+        <w:rFonts w:ascii="Courier New" w:hAnsi="Courier New" w:cs="Courier New" w:hint="default"/>
+      </w:rPr>
+    </w:lvl>
+    <w:lvl w:ilvl="2" w:tplc="40090005" w:tentative="1">
+      <w:start w:val="1"/>
+      <w:numFmt w:val="bullet"/>
+      <w:lvlText w:val=""/>
+      <w:lvlJc w:val="left"/>
+      <w:pPr>
+        <w:ind w:left="2160" w:hanging="360"/>
+      </w:pPr>
+      <w:rPr>
+        <w:rFonts w:ascii="Wingdings" w:hAnsi="Wingdings" w:hint="default"/>
+      </w:rPr>
+    </w:lvl>
+    <w:lvl w:ilvl="3" w:tplc="40090001" w:tentative="1">
+      <w:start w:val="1"/>
+      <w:numFmt w:val="bullet"/>
+      <w:lvlText w:val=""/>
+      <w:lvlJc w:val="left"/>
+      <w:pPr>
+        <w:ind w:left="2880" w:hanging="360"/>
+      </w:pPr>
+      <w:rPr>
+        <w:rFonts w:ascii="Symbol" w:hAnsi="Symbol" w:hint="default"/>
+      </w:rPr>
+    </w:lvl>
+    <w:lvl w:ilvl="4" w:tplc="40090003" w:tentative="1">
+      <w:start w:val="1"/>
+      <w:numFmt w:val="bullet"/>
+      <w:lvlText w:val="o"/>
+      <w:lvlJc w:val="left"/>
+      <w:pPr>
+        <w:ind w:left="3600" w:hanging="360"/>
+      </w:pPr>
+      <w:rPr>
+        <w:rFonts w:ascii="Courier New" w:hAnsi="Courier New" w:cs="Courier New" w:hint="default"/>
+      </w:rPr>
+    </w:lvl>
+    <w:lvl w:ilvl="5" w:tplc="40090005" w:tentative="1">
+      <w:start w:val="1"/>
+      <w:numFmt w:val="bullet"/>
+      <w:lvlText w:val=""/>
+      <w:lvlJc w:val="left"/>
+      <w:pPr>
+        <w:ind w:left="4320" w:hanging="360"/>
+      </w:pPr>
+      <w:rPr>
+        <w:rFonts w:ascii="Wingdings" w:hAnsi="Wingdings" w:hint="default"/>
+      </w:rPr>
+    </w:lvl>
+    <w:lvl w:ilvl="6" w:tplc="40090001" w:tentative="1">
+      <w:start w:val="1"/>
+      <w:numFmt w:val="bullet"/>
+      <w:lvlText w:val=""/>
+      <w:lvlJc w:val="left"/>
+      <w:pPr>
+        <w:ind w:left="5040" w:hanging="360"/>
+      </w:pPr>
+      <w:rPr>
+        <w:rFonts w:ascii="Symbol" w:hAnsi="Symbol" w:hint="default"/>
+      </w:rPr>
+    </w:lvl>
+    <w:lvl w:ilvl="7" w:tplc="40090003" w:tentative="1">
+      <w:start w:val="1"/>
+      <w:numFmt w:val="bullet"/>
+      <w:lvlText w:val="o"/>
+      <w:lvlJc w:val="left"/>
+      <w:pPr>
+        <w:ind w:left="5760" w:hanging="360"/>
+      </w:pPr>
+      <w:rPr>
+        <w:rFonts w:ascii="Courier New" w:hAnsi="Courier New" w:cs="Courier New" w:hint="default"/>
+      </w:rPr>
+    </w:lvl>
+    <w:lvl w:ilvl="8" w:tplc="40090005" w:tentative="1">
+      <w:start w:val="1"/>
+      <w:numFmt w:val="bullet"/>
+      <w:lvlText w:val=""/>
+      <w:lvlJc w:val="left"/>
+      <w:pPr>
+        <w:ind w:left="6480" w:hanging="360"/>
+      </w:pPr>
+      <w:rPr>
+        <w:rFonts w:ascii="Wingdings" w:hAnsi="Wingdings" w:hint="default"/>
+      </w:rPr>
+    </w:lvl>
+  </w:abstractNum>
+  <w:abstractNum w:abstractNumId="12" w15:restartNumberingAfterBreak="0">
     <w:nsid w:val="7E0D0EE4"/>
     <w:multiLevelType w:val="multilevel"/>
     <w:tmpl w:val="E0CA3CEC"/>
@@ -1470,25 +4963,43 @@
     </w:lvl>
   </w:abstractNum>
   <w:num w:numId="1" w16cid:durableId="873661514">
+    <w:abstractNumId w:val="2"/>
+  </w:num>
+  <w:num w:numId="2" w16cid:durableId="1038895010">
+    <w:abstractNumId w:val="5"/>
+  </w:num>
+  <w:num w:numId="3" w16cid:durableId="1202329847">
     <w:abstractNumId w:val="1"/>
   </w:num>
-  <w:num w:numId="2" w16cid:durableId="1038895010">
+  <w:num w:numId="4" w16cid:durableId="30738030">
+    <w:abstractNumId w:val="8"/>
+  </w:num>
+  <w:num w:numId="5" w16cid:durableId="1459421623">
+    <w:abstractNumId w:val="4"/>
+  </w:num>
+  <w:num w:numId="6" w16cid:durableId="1830704281">
+    <w:abstractNumId w:val="12"/>
+  </w:num>
+  <w:num w:numId="7" w16cid:durableId="927075014">
+    <w:abstractNumId w:val="9"/>
+  </w:num>
+  <w:num w:numId="8" w16cid:durableId="569075527">
+    <w:abstractNumId w:val="10"/>
+  </w:num>
+  <w:num w:numId="9" w16cid:durableId="1881285384">
     <w:abstractNumId w:val="3"/>
   </w:num>
-  <w:num w:numId="3" w16cid:durableId="1202329847">
-    <w:abstractNumId w:val="0"/>
-  </w:num>
-  <w:num w:numId="4" w16cid:durableId="30738030">
-    <w:abstractNumId w:val="4"/>
-  </w:num>
-  <w:num w:numId="5" w16cid:durableId="1459421623">
-    <w:abstractNumId w:val="2"/>
-  </w:num>
-  <w:num w:numId="6" w16cid:durableId="1830704281">
+  <w:num w:numId="10" w16cid:durableId="169955410">
     <w:abstractNumId w:val="6"/>
   </w:num>
-  <w:num w:numId="7" w16cid:durableId="927075014">
-    <w:abstractNumId w:val="5"/>
+  <w:num w:numId="11" w16cid:durableId="14550050">
+    <w:abstractNumId w:val="7"/>
+  </w:num>
+  <w:num w:numId="12" w16cid:durableId="1028212812">
+    <w:abstractNumId w:val="11"/>
+  </w:num>
+  <w:num w:numId="13" w16cid:durableId="399210086">
+    <w:abstractNumId w:val="0"/>
   </w:num>
 </w:numbering>
 </file>
@@ -1891,7 +5402,7 @@
   <w:style w:type="paragraph" w:default="1" w:styleId="Normal">
     <w:name w:val="Normal"/>
     <w:qFormat/>
-    <w:rsid w:val="00783024"/>
+    <w:rsid w:val="00907376"/>
     <w:pPr>
       <w:spacing w:after="0" w:line="276" w:lineRule="auto"/>
     </w:pPr>
@@ -1941,6 +5452,29 @@
       <w:b w:val="0"/>
       <w:sz w:val="36"/>
       <w:szCs w:val="26"/>
+    </w:rPr>
+  </w:style>
+  <w:style w:type="paragraph" w:styleId="Heading3">
+    <w:name w:val="heading 3"/>
+    <w:basedOn w:val="Normal"/>
+    <w:next w:val="Normal"/>
+    <w:link w:val="Heading3Char"/>
+    <w:uiPriority w:val="9"/>
+    <w:semiHidden/>
+    <w:unhideWhenUsed/>
+    <w:qFormat/>
+    <w:rsid w:val="00562527"/>
+    <w:pPr>
+      <w:keepNext/>
+      <w:keepLines/>
+      <w:spacing w:before="40"/>
+      <w:outlineLvl w:val="2"/>
+    </w:pPr>
+    <w:rPr>
+      <w:rFonts w:asciiTheme="majorHAnsi" w:eastAsiaTheme="majorEastAsia" w:hAnsiTheme="majorHAnsi" w:cstheme="majorBidi"/>
+      <w:color w:val="1F3763" w:themeColor="accent1" w:themeShade="7F"/>
+      <w:sz w:val="24"/>
+      <w:szCs w:val="24"/>
     </w:rPr>
   </w:style>
   <w:style w:type="character" w:default="1" w:styleId="DefaultParagraphFont">
@@ -2144,6 +5678,229 @@
       <w:ind w:left="720"/>
       <w:contextualSpacing/>
     </w:pPr>
+  </w:style>
+  <w:style w:type="table" w:styleId="LightList-Accent3">
+    <w:name w:val="Light List Accent 3"/>
+    <w:basedOn w:val="TableNormal"/>
+    <w:uiPriority w:val="61"/>
+    <w:rsid w:val="00154A73"/>
+    <w:pPr>
+      <w:spacing w:after="0" w:line="240" w:lineRule="auto"/>
+    </w:pPr>
+    <w:rPr>
+      <w:rFonts w:eastAsiaTheme="minorEastAsia"/>
+      <w:lang w:val="en-US"/>
+    </w:rPr>
+    <w:tblPr>
+      <w:tblStyleRowBandSize w:val="1"/>
+      <w:tblStyleColBandSize w:val="1"/>
+      <w:tblBorders>
+        <w:top w:val="single" w:sz="8" w:space="0" w:color="A5A5A5" w:themeColor="accent3"/>
+        <w:left w:val="single" w:sz="8" w:space="0" w:color="A5A5A5" w:themeColor="accent3"/>
+        <w:bottom w:val="single" w:sz="8" w:space="0" w:color="A5A5A5" w:themeColor="accent3"/>
+        <w:right w:val="single" w:sz="8" w:space="0" w:color="A5A5A5" w:themeColor="accent3"/>
+      </w:tblBorders>
+    </w:tblPr>
+    <w:tblStylePr w:type="firstRow">
+      <w:pPr>
+        <w:spacing w:before="0" w:after="0" w:line="240" w:lineRule="auto"/>
+      </w:pPr>
+      <w:rPr>
+        <w:b/>
+        <w:bCs/>
+        <w:color w:val="FFFFFF" w:themeColor="background1"/>
+      </w:rPr>
+      <w:tblPr/>
+      <w:tcPr>
+        <w:shd w:val="clear" w:color="auto" w:fill="A5A5A5" w:themeFill="accent3"/>
+      </w:tcPr>
+    </w:tblStylePr>
+    <w:tblStylePr w:type="lastRow">
+      <w:pPr>
+        <w:spacing w:before="0" w:after="0" w:line="240" w:lineRule="auto"/>
+      </w:pPr>
+      <w:rPr>
+        <w:b/>
+        <w:bCs/>
+      </w:rPr>
+      <w:tblPr/>
+      <w:tcPr>
+        <w:tcBorders>
+          <w:top w:val="double" w:sz="6" w:space="0" w:color="A5A5A5" w:themeColor="accent3"/>
+          <w:left w:val="single" w:sz="8" w:space="0" w:color="A5A5A5" w:themeColor="accent3"/>
+          <w:bottom w:val="single" w:sz="8" w:space="0" w:color="A5A5A5" w:themeColor="accent3"/>
+          <w:right w:val="single" w:sz="8" w:space="0" w:color="A5A5A5" w:themeColor="accent3"/>
+        </w:tcBorders>
+      </w:tcPr>
+    </w:tblStylePr>
+    <w:tblStylePr w:type="firstCol">
+      <w:rPr>
+        <w:b/>
+        <w:bCs/>
+      </w:rPr>
+    </w:tblStylePr>
+    <w:tblStylePr w:type="lastCol">
+      <w:rPr>
+        <w:b/>
+        <w:bCs/>
+      </w:rPr>
+    </w:tblStylePr>
+    <w:tblStylePr w:type="band1Vert">
+      <w:tblPr/>
+      <w:tcPr>
+        <w:tcBorders>
+          <w:top w:val="single" w:sz="8" w:space="0" w:color="A5A5A5" w:themeColor="accent3"/>
+          <w:left w:val="single" w:sz="8" w:space="0" w:color="A5A5A5" w:themeColor="accent3"/>
+          <w:bottom w:val="single" w:sz="8" w:space="0" w:color="A5A5A5" w:themeColor="accent3"/>
+          <w:right w:val="single" w:sz="8" w:space="0" w:color="A5A5A5" w:themeColor="accent3"/>
+        </w:tcBorders>
+      </w:tcPr>
+    </w:tblStylePr>
+    <w:tblStylePr w:type="band1Horz">
+      <w:tblPr/>
+      <w:tcPr>
+        <w:tcBorders>
+          <w:top w:val="single" w:sz="8" w:space="0" w:color="A5A5A5" w:themeColor="accent3"/>
+          <w:left w:val="single" w:sz="8" w:space="0" w:color="A5A5A5" w:themeColor="accent3"/>
+          <w:bottom w:val="single" w:sz="8" w:space="0" w:color="A5A5A5" w:themeColor="accent3"/>
+          <w:right w:val="single" w:sz="8" w:space="0" w:color="A5A5A5" w:themeColor="accent3"/>
+        </w:tcBorders>
+      </w:tcPr>
+    </w:tblStylePr>
+  </w:style>
+  <w:style w:type="character" w:customStyle="1" w:styleId="Heading3Char">
+    <w:name w:val="Heading 3 Char"/>
+    <w:basedOn w:val="DefaultParagraphFont"/>
+    <w:link w:val="Heading3"/>
+    <w:uiPriority w:val="9"/>
+    <w:semiHidden/>
+    <w:rsid w:val="00562527"/>
+    <w:rPr>
+      <w:rFonts w:asciiTheme="majorHAnsi" w:eastAsiaTheme="majorEastAsia" w:hAnsiTheme="majorHAnsi" w:cstheme="majorBidi"/>
+      <w:b/>
+      <w:color w:val="1F3763" w:themeColor="accent1" w:themeShade="7F"/>
+      <w:sz w:val="24"/>
+      <w:szCs w:val="24"/>
+      <w:lang w:val="en-US"/>
+    </w:rPr>
+  </w:style>
+  <w:style w:type="table" w:styleId="TableGrid">
+    <w:name w:val="Table Grid"/>
+    <w:basedOn w:val="TableNormal"/>
+    <w:uiPriority w:val="39"/>
+    <w:rsid w:val="00202463"/>
+    <w:pPr>
+      <w:spacing w:after="0" w:line="240" w:lineRule="auto"/>
+    </w:pPr>
+    <w:tblPr>
+      <w:tblBorders>
+        <w:top w:val="single" w:sz="4" w:space="0" w:color="auto"/>
+        <w:left w:val="single" w:sz="4" w:space="0" w:color="auto"/>
+        <w:bottom w:val="single" w:sz="4" w:space="0" w:color="auto"/>
+        <w:right w:val="single" w:sz="4" w:space="0" w:color="auto"/>
+        <w:insideH w:val="single" w:sz="4" w:space="0" w:color="auto"/>
+        <w:insideV w:val="single" w:sz="4" w:space="0" w:color="auto"/>
+      </w:tblBorders>
+    </w:tblPr>
+  </w:style>
+  <w:style w:type="table" w:styleId="GridTable4">
+    <w:name w:val="Grid Table 4"/>
+    <w:basedOn w:val="TableNormal"/>
+    <w:uiPriority w:val="49"/>
+    <w:rsid w:val="00A054C0"/>
+    <w:pPr>
+      <w:spacing w:after="0" w:line="240" w:lineRule="auto"/>
+    </w:pPr>
+    <w:tblPr>
+      <w:tblStyleRowBandSize w:val="1"/>
+      <w:tblStyleColBandSize w:val="1"/>
+      <w:tblBorders>
+        <w:top w:val="single" w:sz="4" w:space="0" w:color="666666" w:themeColor="text1" w:themeTint="99"/>
+        <w:left w:val="single" w:sz="4" w:space="0" w:color="666666" w:themeColor="text1" w:themeTint="99"/>
+        <w:bottom w:val="single" w:sz="4" w:space="0" w:color="666666" w:themeColor="text1" w:themeTint="99"/>
+        <w:right w:val="single" w:sz="4" w:space="0" w:color="666666" w:themeColor="text1" w:themeTint="99"/>
+        <w:insideH w:val="single" w:sz="4" w:space="0" w:color="666666" w:themeColor="text1" w:themeTint="99"/>
+        <w:insideV w:val="single" w:sz="4" w:space="0" w:color="666666" w:themeColor="text1" w:themeTint="99"/>
+      </w:tblBorders>
+    </w:tblPr>
+    <w:tblStylePr w:type="firstRow">
+      <w:rPr>
+        <w:b/>
+        <w:bCs/>
+        <w:color w:val="FFFFFF" w:themeColor="background1"/>
+      </w:rPr>
+      <w:tblPr/>
+      <w:tcPr>
+        <w:tcBorders>
+          <w:top w:val="single" w:sz="4" w:space="0" w:color="000000" w:themeColor="text1"/>
+          <w:left w:val="single" w:sz="4" w:space="0" w:color="000000" w:themeColor="text1"/>
+          <w:bottom w:val="single" w:sz="4" w:space="0" w:color="000000" w:themeColor="text1"/>
+          <w:right w:val="single" w:sz="4" w:space="0" w:color="000000" w:themeColor="text1"/>
+          <w:insideH w:val="nil"/>
+          <w:insideV w:val="nil"/>
+        </w:tcBorders>
+        <w:shd w:val="clear" w:color="auto" w:fill="000000" w:themeFill="text1"/>
+      </w:tcPr>
+    </w:tblStylePr>
+    <w:tblStylePr w:type="lastRow">
+      <w:rPr>
+        <w:b/>
+        <w:bCs/>
+      </w:rPr>
+      <w:tblPr/>
+      <w:tcPr>
+        <w:tcBorders>
+          <w:top w:val="double" w:sz="4" w:space="0" w:color="000000" w:themeColor="text1"/>
+        </w:tcBorders>
+      </w:tcPr>
+    </w:tblStylePr>
+    <w:tblStylePr w:type="firstCol">
+      <w:rPr>
+        <w:b/>
+        <w:bCs/>
+      </w:rPr>
+    </w:tblStylePr>
+    <w:tblStylePr w:type="lastCol">
+      <w:rPr>
+        <w:b/>
+        <w:bCs/>
+      </w:rPr>
+    </w:tblStylePr>
+    <w:tblStylePr w:type="band1Vert">
+      <w:tblPr/>
+      <w:tcPr>
+        <w:shd w:val="clear" w:color="auto" w:fill="CCCCCC" w:themeFill="text1" w:themeFillTint="33"/>
+      </w:tcPr>
+    </w:tblStylePr>
+    <w:tblStylePr w:type="band1Horz">
+      <w:tblPr/>
+      <w:tcPr>
+        <w:shd w:val="clear" w:color="auto" w:fill="CCCCCC" w:themeFill="text1" w:themeFillTint="33"/>
+      </w:tcPr>
+    </w:tblStylePr>
+  </w:style>
+  <w:style w:type="character" w:styleId="Hyperlink">
+    <w:name w:val="Hyperlink"/>
+    <w:basedOn w:val="DefaultParagraphFont"/>
+    <w:uiPriority w:val="99"/>
+    <w:unhideWhenUsed/>
+    <w:rsid w:val="002176E9"/>
+    <w:rPr>
+      <w:color w:val="0563C1" w:themeColor="hyperlink"/>
+      <w:u w:val="single"/>
+    </w:rPr>
+  </w:style>
+  <w:style w:type="character" w:styleId="UnresolvedMention">
+    <w:name w:val="Unresolved Mention"/>
+    <w:basedOn w:val="DefaultParagraphFont"/>
+    <w:uiPriority w:val="99"/>
+    <w:semiHidden/>
+    <w:unhideWhenUsed/>
+    <w:rsid w:val="002176E9"/>
+    <w:rPr>
+      <w:color w:val="605E5C"/>
+      <w:shd w:val="clear" w:color="auto" w:fill="E1DFDD"/>
+    </w:rPr>
   </w:style>
 </w:styles>
 </file>
@@ -2441,4 +6198,16 @@
     </a:ext>
   </a:extLst>
 </a:theme>
+</file>
+
+<file path=customXml/item1.xml><?xml version="1.0" encoding="utf-8"?>
+<b:Sources xmlns:b="http://schemas.openxmlformats.org/officeDocument/2006/bibliography" xmlns="http://schemas.openxmlformats.org/officeDocument/2006/bibliography" SelectedStyle="\APASixthEditionOfficeOnline.xsl" StyleName="APA" Version="6"/>
+</file>
+
+<file path=customXml/itemProps1.xml><?xml version="1.0" encoding="utf-8"?>
+<ds:datastoreItem xmlns:ds="http://schemas.openxmlformats.org/officeDocument/2006/customXml" ds:itemID="{60415CBB-2AD8-4F88-9BC0-C4E54D24BE6F}">
+  <ds:schemaRefs>
+    <ds:schemaRef ds:uri="http://schemas.openxmlformats.org/officeDocument/2006/bibliography"/>
+  </ds:schemaRefs>
+</ds:datastoreItem>
 </file>
</xml_diff>